<commit_message>
Extended the tech Documentation
</commit_message>
<xml_diff>
--- a/Documentation.docx
+++ b/Documentation.docx
@@ -4,38 +4,1033 @@
   <w:body>
     <w:p>
       <w:pPr>
+        <w:pStyle w:val="Title"/>
+        <w:jc w:val="center"/>
+        <w:rPr>
+          <w:lang w:val="en-US"/>
+        </w:rPr>
+      </w:pPr>
+      <w:proofErr w:type="spellStart"/>
+      <w:r>
+        <w:rPr>
+          <w:lang w:val="en-US"/>
+        </w:rPr>
+        <w:t>PiRail</w:t>
+      </w:r>
+      <w:proofErr w:type="spellEnd"/>
+    </w:p>
+    <w:p>
+      <w:pPr>
+        <w:pStyle w:val="Subtitle"/>
+        <w:jc w:val="center"/>
+        <w:rPr>
+          <w:lang w:val="en-US"/>
+        </w:rPr>
+      </w:pPr>
+      <w:r>
+        <w:rPr>
+          <w:lang w:val="en-US"/>
+        </w:rPr>
+        <w:t>A raspberry pi controlled model railway</w:t>
+      </w:r>
+    </w:p>
+    <w:p>
+      <w:pPr>
+        <w:rPr>
+          <w:rFonts w:asciiTheme="majorHAnsi" w:hAnsiTheme="majorHAnsi" w:cstheme="majorHAnsi"/>
+          <w:color w:val="4472C4" w:themeColor="accent5"/>
+          <w:sz w:val="32"/>
+          <w:szCs w:val="32"/>
+        </w:rPr>
+      </w:pPr>
+      <w:r>
+        <w:rPr>
+          <w:rFonts w:asciiTheme="majorHAnsi" w:hAnsiTheme="majorHAnsi" w:cstheme="majorHAnsi"/>
+          <w:color w:val="4472C4" w:themeColor="accent5"/>
+          <w:sz w:val="32"/>
+          <w:szCs w:val="32"/>
+        </w:rPr>
+        <w:t>Contents</w:t>
+      </w:r>
+    </w:p>
+    <w:p>
+      <w:pPr>
+        <w:pStyle w:val="TOC1"/>
+        <w:tabs>
+          <w:tab w:val="right" w:leader="dot" w:pos="13948"/>
+        </w:tabs>
+        <w:rPr>
+          <w:rFonts w:eastAsiaTheme="minorEastAsia"/>
+          <w:noProof/>
+          <w:lang w:eastAsia="nl-NL"/>
+        </w:rPr>
+      </w:pPr>
+      <w:r>
+        <w:rPr>
+          <w:rFonts w:asciiTheme="majorHAnsi" w:hAnsiTheme="majorHAnsi" w:cstheme="majorHAnsi"/>
+          <w:color w:val="4472C4" w:themeColor="accent5"/>
+          <w:sz w:val="32"/>
+          <w:szCs w:val="32"/>
+        </w:rPr>
+        <w:fldChar w:fldCharType="begin"/>
+      </w:r>
+      <w:r>
+        <w:rPr>
+          <w:rFonts w:asciiTheme="majorHAnsi" w:hAnsiTheme="majorHAnsi" w:cstheme="majorHAnsi"/>
+          <w:color w:val="4472C4" w:themeColor="accent5"/>
+          <w:sz w:val="32"/>
+          <w:szCs w:val="32"/>
+        </w:rPr>
+        <w:instrText xml:space="preserve"> TOC \o "1-2" \h \z \u </w:instrText>
+      </w:r>
+      <w:r>
+        <w:rPr>
+          <w:rFonts w:asciiTheme="majorHAnsi" w:hAnsiTheme="majorHAnsi" w:cstheme="majorHAnsi"/>
+          <w:color w:val="4472C4" w:themeColor="accent5"/>
+          <w:sz w:val="32"/>
+          <w:szCs w:val="32"/>
+        </w:rPr>
+        <w:fldChar w:fldCharType="separate"/>
+      </w:r>
+      <w:hyperlink w:anchor="_Toc505770837" w:history="1">
+        <w:r>
+          <w:rPr>
+            <w:rStyle w:val="Hyperlink"/>
+            <w:noProof/>
+          </w:rPr>
+          <w:t>General Overview</w:t>
+        </w:r>
+        <w:r>
+          <w:rPr>
+            <w:noProof/>
+            <w:webHidden/>
+          </w:rPr>
+          <w:tab/>
+        </w:r>
+        <w:r>
+          <w:rPr>
+            <w:noProof/>
+            <w:webHidden/>
+          </w:rPr>
+          <w:fldChar w:fldCharType="begin"/>
+        </w:r>
+        <w:r>
+          <w:rPr>
+            <w:noProof/>
+            <w:webHidden/>
+          </w:rPr>
+          <w:instrText xml:space="preserve"> PAGEREF _Toc505770837 \h </w:instrText>
+        </w:r>
+        <w:r>
+          <w:rPr>
+            <w:noProof/>
+            <w:webHidden/>
+          </w:rPr>
+        </w:r>
+        <w:r>
+          <w:rPr>
+            <w:noProof/>
+            <w:webHidden/>
+          </w:rPr>
+          <w:fldChar w:fldCharType="separate"/>
+        </w:r>
+        <w:r>
+          <w:rPr>
+            <w:noProof/>
+            <w:webHidden/>
+          </w:rPr>
+          <w:t>1</w:t>
+        </w:r>
+        <w:r>
+          <w:rPr>
+            <w:noProof/>
+            <w:webHidden/>
+          </w:rPr>
+          <w:fldChar w:fldCharType="end"/>
+        </w:r>
+      </w:hyperlink>
+    </w:p>
+    <w:p>
+      <w:pPr>
+        <w:pStyle w:val="TOC1"/>
+        <w:tabs>
+          <w:tab w:val="right" w:leader="dot" w:pos="13948"/>
+        </w:tabs>
+        <w:rPr>
+          <w:rFonts w:eastAsiaTheme="minorEastAsia"/>
+          <w:noProof/>
+          <w:lang w:eastAsia="nl-NL"/>
+        </w:rPr>
+      </w:pPr>
+      <w:hyperlink w:anchor="_Toc505770838" w:history="1">
+        <w:r>
+          <w:rPr>
+            <w:rStyle w:val="Hyperlink"/>
+            <w:noProof/>
+          </w:rPr>
+          <w:t>Websocket Protocol</w:t>
+        </w:r>
+        <w:r>
+          <w:rPr>
+            <w:noProof/>
+            <w:webHidden/>
+          </w:rPr>
+          <w:tab/>
+        </w:r>
+        <w:r>
+          <w:rPr>
+            <w:noProof/>
+            <w:webHidden/>
+          </w:rPr>
+          <w:fldChar w:fldCharType="begin"/>
+        </w:r>
+        <w:r>
+          <w:rPr>
+            <w:noProof/>
+            <w:webHidden/>
+          </w:rPr>
+          <w:instrText xml:space="preserve"> PAGEREF _Toc505770838 \h </w:instrText>
+        </w:r>
+        <w:r>
+          <w:rPr>
+            <w:noProof/>
+            <w:webHidden/>
+          </w:rPr>
+        </w:r>
+        <w:r>
+          <w:rPr>
+            <w:noProof/>
+            <w:webHidden/>
+          </w:rPr>
+          <w:fldChar w:fldCharType="separate"/>
+        </w:r>
+        <w:r>
+          <w:rPr>
+            <w:noProof/>
+            <w:webHidden/>
+          </w:rPr>
+          <w:t>1</w:t>
+        </w:r>
+        <w:r>
+          <w:rPr>
+            <w:noProof/>
+            <w:webHidden/>
+          </w:rPr>
+          <w:fldChar w:fldCharType="end"/>
+        </w:r>
+      </w:hyperlink>
+    </w:p>
+    <w:p>
+      <w:pPr>
+        <w:pStyle w:val="TOC2"/>
+        <w:tabs>
+          <w:tab w:val="right" w:leader="dot" w:pos="13948"/>
+        </w:tabs>
+        <w:rPr>
+          <w:rFonts w:eastAsiaTheme="minorEastAsia"/>
+          <w:noProof/>
+          <w:lang w:eastAsia="nl-NL"/>
+        </w:rPr>
+      </w:pPr>
+      <w:hyperlink w:anchor="_Toc505770839" w:history="1">
+        <w:r>
+          <w:rPr>
+            <w:rStyle w:val="Hyperlink"/>
+            <w:noProof/>
+            <w:lang w:val="en-US"/>
+          </w:rPr>
+          <w:t>Admin Controls (0x80 Flag)</w:t>
+        </w:r>
+        <w:r>
+          <w:rPr>
+            <w:noProof/>
+            <w:webHidden/>
+          </w:rPr>
+          <w:tab/>
+        </w:r>
+        <w:r>
+          <w:rPr>
+            <w:noProof/>
+            <w:webHidden/>
+          </w:rPr>
+          <w:fldChar w:fldCharType="begin"/>
+        </w:r>
+        <w:r>
+          <w:rPr>
+            <w:noProof/>
+            <w:webHidden/>
+          </w:rPr>
+          <w:instrText xml:space="preserve"> PAGEREF _Toc505770839 \h </w:instrText>
+        </w:r>
+        <w:r>
+          <w:rPr>
+            <w:noProof/>
+            <w:webHidden/>
+          </w:rPr>
+        </w:r>
+        <w:r>
+          <w:rPr>
+            <w:noProof/>
+            <w:webHidden/>
+          </w:rPr>
+          <w:fldChar w:fldCharType="separate"/>
+        </w:r>
+        <w:r>
+          <w:rPr>
+            <w:noProof/>
+            <w:webHidden/>
+          </w:rPr>
+          <w:t>2</w:t>
+        </w:r>
+        <w:r>
+          <w:rPr>
+            <w:noProof/>
+            <w:webHidden/>
+          </w:rPr>
+          <w:fldChar w:fldCharType="end"/>
+        </w:r>
+      </w:hyperlink>
+    </w:p>
+    <w:p>
+      <w:pPr>
+        <w:pStyle w:val="TOC2"/>
+        <w:tabs>
+          <w:tab w:val="right" w:leader="dot" w:pos="13948"/>
+        </w:tabs>
+        <w:rPr>
+          <w:rFonts w:eastAsiaTheme="minorEastAsia"/>
+          <w:noProof/>
+          <w:lang w:eastAsia="nl-NL"/>
+        </w:rPr>
+      </w:pPr>
+      <w:hyperlink w:anchor="_Toc505770840" w:history="1">
+        <w:r>
+          <w:rPr>
+            <w:rStyle w:val="Hyperlink"/>
+            <w:noProof/>
+            <w:lang w:val="en-US"/>
+          </w:rPr>
+          <w:t>Train (0x40 Flag)</w:t>
+        </w:r>
+        <w:r>
+          <w:rPr>
+            <w:noProof/>
+            <w:webHidden/>
+          </w:rPr>
+          <w:tab/>
+        </w:r>
+        <w:r>
+          <w:rPr>
+            <w:noProof/>
+            <w:webHidden/>
+          </w:rPr>
+          <w:fldChar w:fldCharType="begin"/>
+        </w:r>
+        <w:r>
+          <w:rPr>
+            <w:noProof/>
+            <w:webHidden/>
+          </w:rPr>
+          <w:instrText xml:space="preserve"> PAGEREF _Toc505770840 \h </w:instrText>
+        </w:r>
+        <w:r>
+          <w:rPr>
+            <w:noProof/>
+            <w:webHidden/>
+          </w:rPr>
+        </w:r>
+        <w:r>
+          <w:rPr>
+            <w:noProof/>
+            <w:webHidden/>
+          </w:rPr>
+          <w:fldChar w:fldCharType="separate"/>
+        </w:r>
+        <w:r>
+          <w:rPr>
+            <w:noProof/>
+            <w:webHidden/>
+          </w:rPr>
+          <w:t>3</w:t>
+        </w:r>
+        <w:r>
+          <w:rPr>
+            <w:noProof/>
+            <w:webHidden/>
+          </w:rPr>
+          <w:fldChar w:fldCharType="end"/>
+        </w:r>
+      </w:hyperlink>
+    </w:p>
+    <w:p>
+      <w:pPr>
+        <w:pStyle w:val="TOC2"/>
+        <w:tabs>
+          <w:tab w:val="right" w:leader="dot" w:pos="13948"/>
+        </w:tabs>
+        <w:rPr>
+          <w:rFonts w:eastAsiaTheme="minorEastAsia"/>
+          <w:noProof/>
+          <w:lang w:eastAsia="nl-NL"/>
+        </w:rPr>
+      </w:pPr>
+      <w:hyperlink w:anchor="_Toc505770841" w:history="1">
+        <w:r>
+          <w:rPr>
+            <w:rStyle w:val="Hyperlink"/>
+            <w:noProof/>
+            <w:lang w:val="en-US"/>
+          </w:rPr>
+          <w:t>Track (0x20 Flag)</w:t>
+        </w:r>
+        <w:r>
+          <w:rPr>
+            <w:noProof/>
+            <w:webHidden/>
+          </w:rPr>
+          <w:tab/>
+        </w:r>
+        <w:r>
+          <w:rPr>
+            <w:noProof/>
+            <w:webHidden/>
+          </w:rPr>
+          <w:fldChar w:fldCharType="begin"/>
+        </w:r>
+        <w:r>
+          <w:rPr>
+            <w:noProof/>
+            <w:webHidden/>
+          </w:rPr>
+          <w:instrText xml:space="preserve"> PAGEREF _Toc505770841 \h </w:instrText>
+        </w:r>
+        <w:r>
+          <w:rPr>
+            <w:noProof/>
+            <w:webHidden/>
+          </w:rPr>
+        </w:r>
+        <w:r>
+          <w:rPr>
+            <w:noProof/>
+            <w:webHidden/>
+          </w:rPr>
+          <w:fldChar w:fldCharType="separate"/>
+        </w:r>
+        <w:r>
+          <w:rPr>
+            <w:noProof/>
+            <w:webHidden/>
+          </w:rPr>
+          <w:t>4</w:t>
+        </w:r>
+        <w:r>
+          <w:rPr>
+            <w:noProof/>
+            <w:webHidden/>
+          </w:rPr>
+          <w:fldChar w:fldCharType="end"/>
+        </w:r>
+      </w:hyperlink>
+    </w:p>
+    <w:p>
+      <w:pPr>
+        <w:pStyle w:val="TOC2"/>
+        <w:tabs>
+          <w:tab w:val="right" w:leader="dot" w:pos="13948"/>
+        </w:tabs>
+        <w:rPr>
+          <w:rFonts w:eastAsiaTheme="minorEastAsia"/>
+          <w:noProof/>
+          <w:lang w:eastAsia="nl-NL"/>
+        </w:rPr>
+      </w:pPr>
+      <w:hyperlink w:anchor="_Toc505770842" w:history="1">
+        <w:r>
+          <w:rPr>
+            <w:rStyle w:val="Hyperlink"/>
+            <w:noProof/>
+            <w:lang w:val="en-US"/>
+          </w:rPr>
+          <w:t>General (0x10 Flag)</w:t>
+        </w:r>
+        <w:r>
+          <w:rPr>
+            <w:noProof/>
+            <w:webHidden/>
+          </w:rPr>
+          <w:tab/>
+        </w:r>
+        <w:r>
+          <w:rPr>
+            <w:noProof/>
+            <w:webHidden/>
+          </w:rPr>
+          <w:fldChar w:fldCharType="begin"/>
+        </w:r>
+        <w:r>
+          <w:rPr>
+            <w:noProof/>
+            <w:webHidden/>
+          </w:rPr>
+          <w:instrText xml:space="preserve"> PAGEREF _Toc505770842 \h </w:instrText>
+        </w:r>
+        <w:r>
+          <w:rPr>
+            <w:noProof/>
+            <w:webHidden/>
+          </w:rPr>
+        </w:r>
+        <w:r>
+          <w:rPr>
+            <w:noProof/>
+            <w:webHidden/>
+          </w:rPr>
+          <w:fldChar w:fldCharType="separate"/>
+        </w:r>
+        <w:r>
+          <w:rPr>
+            <w:noProof/>
+            <w:webHidden/>
+          </w:rPr>
+          <w:t>4</w:t>
+        </w:r>
+        <w:r>
+          <w:rPr>
+            <w:noProof/>
+            <w:webHidden/>
+          </w:rPr>
+          <w:fldChar w:fldCharType="end"/>
+        </w:r>
+      </w:hyperlink>
+    </w:p>
+    <w:p>
+      <w:pPr>
+        <w:pStyle w:val="TOC1"/>
+        <w:tabs>
+          <w:tab w:val="right" w:leader="dot" w:pos="13948"/>
+        </w:tabs>
+        <w:rPr>
+          <w:rFonts w:eastAsiaTheme="minorEastAsia"/>
+          <w:noProof/>
+          <w:lang w:eastAsia="nl-NL"/>
+        </w:rPr>
+      </w:pPr>
+      <w:hyperlink w:anchor="_Toc505770843" w:history="1">
+        <w:r>
+          <w:rPr>
+            <w:rStyle w:val="Hyperlink"/>
+            <w:noProof/>
+          </w:rPr>
+          <w:t>Circuit of RNet</w:t>
+        </w:r>
+        <w:r>
+          <w:rPr>
+            <w:noProof/>
+            <w:webHidden/>
+          </w:rPr>
+          <w:tab/>
+        </w:r>
+        <w:r>
+          <w:rPr>
+            <w:noProof/>
+            <w:webHidden/>
+          </w:rPr>
+          <w:fldChar w:fldCharType="begin"/>
+        </w:r>
+        <w:r>
+          <w:rPr>
+            <w:noProof/>
+            <w:webHidden/>
+          </w:rPr>
+          <w:instrText xml:space="preserve"> PAGEREF _Toc505770843 \h </w:instrText>
+        </w:r>
+        <w:r>
+          <w:rPr>
+            <w:noProof/>
+            <w:webHidden/>
+          </w:rPr>
+        </w:r>
+        <w:r>
+          <w:rPr>
+            <w:noProof/>
+            <w:webHidden/>
+          </w:rPr>
+          <w:fldChar w:fldCharType="separate"/>
+        </w:r>
+        <w:r>
+          <w:rPr>
+            <w:noProof/>
+            <w:webHidden/>
+          </w:rPr>
+          <w:t>5</w:t>
+        </w:r>
+        <w:r>
+          <w:rPr>
+            <w:noProof/>
+            <w:webHidden/>
+          </w:rPr>
+          <w:fldChar w:fldCharType="end"/>
+        </w:r>
+      </w:hyperlink>
+    </w:p>
+    <w:p>
+      <w:pPr>
+        <w:pStyle w:val="TOC1"/>
+        <w:tabs>
+          <w:tab w:val="right" w:leader="dot" w:pos="13948"/>
+        </w:tabs>
+        <w:rPr>
+          <w:rFonts w:eastAsiaTheme="minorEastAsia"/>
+          <w:noProof/>
+          <w:lang w:eastAsia="nl-NL"/>
+        </w:rPr>
+      </w:pPr>
+      <w:hyperlink w:anchor="_Toc505770844" w:history="1">
+        <w:r>
+          <w:rPr>
+            <w:rStyle w:val="Hyperlink"/>
+            <w:noProof/>
+          </w:rPr>
+          <w:t>Protocol of RNet</w:t>
+        </w:r>
+        <w:r>
+          <w:rPr>
+            <w:noProof/>
+            <w:webHidden/>
+          </w:rPr>
+          <w:tab/>
+        </w:r>
+        <w:r>
+          <w:rPr>
+            <w:noProof/>
+            <w:webHidden/>
+          </w:rPr>
+          <w:fldChar w:fldCharType="begin"/>
+        </w:r>
+        <w:r>
+          <w:rPr>
+            <w:noProof/>
+            <w:webHidden/>
+          </w:rPr>
+          <w:instrText xml:space="preserve"> PAGEREF _Toc505770844 \h </w:instrText>
+        </w:r>
+        <w:r>
+          <w:rPr>
+            <w:noProof/>
+            <w:webHidden/>
+          </w:rPr>
+        </w:r>
+        <w:r>
+          <w:rPr>
+            <w:noProof/>
+            <w:webHidden/>
+          </w:rPr>
+          <w:fldChar w:fldCharType="separate"/>
+        </w:r>
+        <w:r>
+          <w:rPr>
+            <w:noProof/>
+            <w:webHidden/>
+          </w:rPr>
+          <w:t>5</w:t>
+        </w:r>
+        <w:r>
+          <w:rPr>
+            <w:noProof/>
+            <w:webHidden/>
+          </w:rPr>
+          <w:fldChar w:fldCharType="end"/>
+        </w:r>
+      </w:hyperlink>
+    </w:p>
+    <w:p>
+      <w:pPr>
+        <w:pStyle w:val="TOC2"/>
+        <w:tabs>
+          <w:tab w:val="right" w:leader="dot" w:pos="13948"/>
+        </w:tabs>
+        <w:rPr>
+          <w:rFonts w:eastAsiaTheme="minorEastAsia"/>
+          <w:noProof/>
+          <w:lang w:eastAsia="nl-NL"/>
+        </w:rPr>
+      </w:pPr>
+      <w:hyperlink w:anchor="_Toc505770845" w:history="1">
+        <w:r>
+          <w:rPr>
+            <w:rStyle w:val="Hyperlink"/>
+            <w:noProof/>
+          </w:rPr>
+          <w:t>General</w:t>
+        </w:r>
+        <w:r>
+          <w:rPr>
+            <w:noProof/>
+            <w:webHidden/>
+          </w:rPr>
+          <w:tab/>
+        </w:r>
+        <w:r>
+          <w:rPr>
+            <w:noProof/>
+            <w:webHidden/>
+          </w:rPr>
+          <w:fldChar w:fldCharType="begin"/>
+        </w:r>
+        <w:r>
+          <w:rPr>
+            <w:noProof/>
+            <w:webHidden/>
+          </w:rPr>
+          <w:instrText xml:space="preserve"> PAGEREF _Toc505770845 \h </w:instrText>
+        </w:r>
+        <w:r>
+          <w:rPr>
+            <w:noProof/>
+            <w:webHidden/>
+          </w:rPr>
+        </w:r>
+        <w:r>
+          <w:rPr>
+            <w:noProof/>
+            <w:webHidden/>
+          </w:rPr>
+          <w:fldChar w:fldCharType="separate"/>
+        </w:r>
+        <w:r>
+          <w:rPr>
+            <w:noProof/>
+            <w:webHidden/>
+          </w:rPr>
+          <w:t>5</w:t>
+        </w:r>
+        <w:r>
+          <w:rPr>
+            <w:noProof/>
+            <w:webHidden/>
+          </w:rPr>
+          <w:fldChar w:fldCharType="end"/>
+        </w:r>
+      </w:hyperlink>
+    </w:p>
+    <w:p>
+      <w:pPr>
+        <w:pStyle w:val="TOC2"/>
+        <w:tabs>
+          <w:tab w:val="right" w:leader="dot" w:pos="13948"/>
+        </w:tabs>
+        <w:rPr>
+          <w:rFonts w:eastAsiaTheme="minorEastAsia"/>
+          <w:noProof/>
+          <w:lang w:eastAsia="nl-NL"/>
+        </w:rPr>
+      </w:pPr>
+      <w:hyperlink w:anchor="_Toc505770846" w:history="1">
+        <w:r>
+          <w:rPr>
+            <w:rStyle w:val="Hyperlink"/>
+            <w:noProof/>
+            <w:lang w:val="en-US"/>
+          </w:rPr>
+          <w:t>Output</w:t>
+        </w:r>
+        <w:r>
+          <w:rPr>
+            <w:noProof/>
+            <w:webHidden/>
+          </w:rPr>
+          <w:tab/>
+        </w:r>
+        <w:r>
+          <w:rPr>
+            <w:noProof/>
+            <w:webHidden/>
+          </w:rPr>
+          <w:fldChar w:fldCharType="begin"/>
+        </w:r>
+        <w:r>
+          <w:rPr>
+            <w:noProof/>
+            <w:webHidden/>
+          </w:rPr>
+          <w:instrText xml:space="preserve"> PAGEREF _Toc505770846 \h </w:instrText>
+        </w:r>
+        <w:r>
+          <w:rPr>
+            <w:noProof/>
+            <w:webHidden/>
+          </w:rPr>
+        </w:r>
+        <w:r>
+          <w:rPr>
+            <w:noProof/>
+            <w:webHidden/>
+          </w:rPr>
+          <w:fldChar w:fldCharType="separate"/>
+        </w:r>
+        <w:r>
+          <w:rPr>
+            <w:noProof/>
+            <w:webHidden/>
+          </w:rPr>
+          <w:t>5</w:t>
+        </w:r>
+        <w:r>
+          <w:rPr>
+            <w:noProof/>
+            <w:webHidden/>
+          </w:rPr>
+          <w:fldChar w:fldCharType="end"/>
+        </w:r>
+      </w:hyperlink>
+    </w:p>
+    <w:p>
+      <w:pPr>
+        <w:pStyle w:val="TOC2"/>
+        <w:tabs>
+          <w:tab w:val="right" w:leader="dot" w:pos="13948"/>
+        </w:tabs>
+        <w:rPr>
+          <w:rFonts w:eastAsiaTheme="minorEastAsia"/>
+          <w:noProof/>
+          <w:lang w:eastAsia="nl-NL"/>
+        </w:rPr>
+      </w:pPr>
+      <w:hyperlink w:anchor="_Toc505770847" w:history="1">
+        <w:r>
+          <w:rPr>
+            <w:rStyle w:val="Hyperlink"/>
+            <w:noProof/>
+            <w:lang w:val="en-US"/>
+          </w:rPr>
+          <w:t>Input</w:t>
+        </w:r>
+        <w:r>
+          <w:rPr>
+            <w:noProof/>
+            <w:webHidden/>
+          </w:rPr>
+          <w:tab/>
+        </w:r>
+        <w:r>
+          <w:rPr>
+            <w:noProof/>
+            <w:webHidden/>
+          </w:rPr>
+          <w:fldChar w:fldCharType="begin"/>
+        </w:r>
+        <w:r>
+          <w:rPr>
+            <w:noProof/>
+            <w:webHidden/>
+          </w:rPr>
+          <w:instrText xml:space="preserve"> PAGEREF _Toc505770847 \h </w:instrText>
+        </w:r>
+        <w:r>
+          <w:rPr>
+            <w:noProof/>
+            <w:webHidden/>
+          </w:rPr>
+        </w:r>
+        <w:r>
+          <w:rPr>
+            <w:noProof/>
+            <w:webHidden/>
+          </w:rPr>
+          <w:fldChar w:fldCharType="separate"/>
+        </w:r>
+        <w:r>
+          <w:rPr>
+            <w:noProof/>
+            <w:webHidden/>
+          </w:rPr>
+          <w:t>7</w:t>
+        </w:r>
+        <w:r>
+          <w:rPr>
+            <w:noProof/>
+            <w:webHidden/>
+          </w:rPr>
+          <w:fldChar w:fldCharType="end"/>
+        </w:r>
+      </w:hyperlink>
+    </w:p>
+    <w:p>
+      <w:pPr>
+        <w:pStyle w:val="TOC2"/>
+        <w:tabs>
+          <w:tab w:val="right" w:leader="dot" w:pos="13948"/>
+        </w:tabs>
+        <w:rPr>
+          <w:rFonts w:eastAsiaTheme="minorEastAsia"/>
+          <w:noProof/>
+          <w:lang w:eastAsia="nl-NL"/>
+        </w:rPr>
+      </w:pPr>
+      <w:hyperlink w:anchor="_Toc505770848" w:history="1">
+        <w:r>
+          <w:rPr>
+            <w:rStyle w:val="Hyperlink"/>
+            <w:noProof/>
+            <w:lang w:val="en-US"/>
+          </w:rPr>
+          <w:t>Set Device Parameters</w:t>
+        </w:r>
+        <w:r>
+          <w:rPr>
+            <w:noProof/>
+            <w:webHidden/>
+          </w:rPr>
+          <w:tab/>
+        </w:r>
+        <w:r>
+          <w:rPr>
+            <w:noProof/>
+            <w:webHidden/>
+          </w:rPr>
+          <w:fldChar w:fldCharType="begin"/>
+        </w:r>
+        <w:r>
+          <w:rPr>
+            <w:noProof/>
+            <w:webHidden/>
+          </w:rPr>
+          <w:instrText xml:space="preserve"> PAGEREF _Toc505770848 \h </w:instrText>
+        </w:r>
+        <w:r>
+          <w:rPr>
+            <w:noProof/>
+            <w:webHidden/>
+          </w:rPr>
+        </w:r>
+        <w:r>
+          <w:rPr>
+            <w:noProof/>
+            <w:webHidden/>
+          </w:rPr>
+          <w:fldChar w:fldCharType="separate"/>
+        </w:r>
+        <w:r>
+          <w:rPr>
+            <w:noProof/>
+            <w:webHidden/>
+          </w:rPr>
+          <w:t>8</w:t>
+        </w:r>
+        <w:r>
+          <w:rPr>
+            <w:noProof/>
+            <w:webHidden/>
+          </w:rPr>
+          <w:fldChar w:fldCharType="end"/>
+        </w:r>
+      </w:hyperlink>
+    </w:p>
+    <w:p>
+      <w:pPr>
+        <w:pStyle w:val="TOC2"/>
+        <w:tabs>
+          <w:tab w:val="right" w:leader="dot" w:pos="13948"/>
+        </w:tabs>
+        <w:rPr>
+          <w:rFonts w:eastAsiaTheme="minorEastAsia"/>
+          <w:noProof/>
+          <w:lang w:eastAsia="nl-NL"/>
+        </w:rPr>
+      </w:pPr>
+      <w:hyperlink w:anchor="_Toc505770849" w:history="1">
+        <w:r>
+          <w:rPr>
+            <w:rStyle w:val="Hyperlink"/>
+            <w:noProof/>
+          </w:rPr>
+          <w:t>EEPROM on Arduino</w:t>
+        </w:r>
+        <w:r>
+          <w:rPr>
+            <w:noProof/>
+            <w:webHidden/>
+          </w:rPr>
+          <w:tab/>
+        </w:r>
+        <w:r>
+          <w:rPr>
+            <w:noProof/>
+            <w:webHidden/>
+          </w:rPr>
+          <w:fldChar w:fldCharType="begin"/>
+        </w:r>
+        <w:r>
+          <w:rPr>
+            <w:noProof/>
+            <w:webHidden/>
+          </w:rPr>
+          <w:instrText xml:space="preserve"> PAGEREF _Toc505770849 \h </w:instrText>
+        </w:r>
+        <w:r>
+          <w:rPr>
+            <w:noProof/>
+            <w:webHidden/>
+          </w:rPr>
+        </w:r>
+        <w:r>
+          <w:rPr>
+            <w:noProof/>
+            <w:webHidden/>
+          </w:rPr>
+          <w:fldChar w:fldCharType="separate"/>
+        </w:r>
+        <w:r>
+          <w:rPr>
+            <w:noProof/>
+            <w:webHidden/>
+          </w:rPr>
+          <w:t>9</w:t>
+        </w:r>
+        <w:r>
+          <w:rPr>
+            <w:noProof/>
+            <w:webHidden/>
+          </w:rPr>
+          <w:fldChar w:fldCharType="end"/>
+        </w:r>
+      </w:hyperlink>
+    </w:p>
+    <w:p>
+      <w:pPr>
+        <w:rPr>
+          <w:rFonts w:asciiTheme="majorHAnsi" w:hAnsiTheme="majorHAnsi" w:cstheme="majorHAnsi"/>
+          <w:color w:val="4472C4" w:themeColor="accent5"/>
+          <w:sz w:val="32"/>
+          <w:szCs w:val="32"/>
+        </w:rPr>
+        <w:sectPr>
+          <w:pgSz w:w="11906" w:h="16838"/>
+          <w:pgMar w:top="1440" w:right="1440" w:bottom="1440" w:left="1440" w:header="708" w:footer="708" w:gutter="0"/>
+          <w:cols w:space="708"/>
+          <w:docGrid w:linePitch="360"/>
+        </w:sectPr>
+      </w:pPr>
+      <w:r>
+        <w:rPr>
+          <w:rFonts w:asciiTheme="majorHAnsi" w:hAnsiTheme="majorHAnsi" w:cstheme="majorHAnsi"/>
+          <w:color w:val="4472C4" w:themeColor="accent5"/>
+          <w:sz w:val="32"/>
+          <w:szCs w:val="32"/>
+        </w:rPr>
+        <w:fldChar w:fldCharType="end"/>
+      </w:r>
+    </w:p>
+    <w:p>
+      <w:pPr>
         <w:pStyle w:val="Heading1"/>
       </w:pPr>
-      <w:r>
-        <w:t>Websocket Protocol</w:t>
-      </w:r>
-    </w:p>
-    <w:p>
-      <w:pPr>
-        <w:rPr>
-          <w:lang w:val="en-US"/>
-        </w:rPr>
-      </w:pPr>
-      <w:r>
-        <w:rPr>
-          <w:lang w:val="en-US"/>
-        </w:rPr>
-        <w:t>Each Websocket message is send as a binary packet.</w:t>
-      </w:r>
-    </w:p>
-    <w:p>
-      <w:pPr>
-        <w:rPr>
-          <w:lang w:val="en-US"/>
-        </w:rPr>
-      </w:pPr>
-      <w:r>
-        <w:rPr>
-          <w:lang w:val="en-US"/>
-        </w:rPr>
-        <w:t>You can register to certain topics as a Websocket client using the protocol properties. 255 registers you to all the topics.</w:t>
-      </w:r>
-      <w:bookmarkStart w:id="0" w:name="_GoBack"/>
+      <w:bookmarkStart w:id="0" w:name="_Toc505770837"/>
+      <w:r>
+        <w:lastRenderedPageBreak/>
+        <w:t>General Overview</w:t>
+      </w:r>
       <w:bookmarkEnd w:id="0"/>
     </w:p>
     <w:p>
@@ -45,6 +1040,109 @@
         </w:rPr>
       </w:pPr>
       <w:r>
+        <w:object w:dxaOrig="7545" w:dyaOrig="4681">
+          <v:shapetype id="_x0000_t75" coordsize="21600,21600" o:spt="75" o:preferrelative="t" path="m@4@5l@4@11@9@11@9@5xe" filled="f" stroked="f">
+            <v:stroke joinstyle="miter"/>
+            <v:formulas>
+              <v:f eqn="if lineDrawn pixelLineWidth 0"/>
+              <v:f eqn="sum @0 1 0"/>
+              <v:f eqn="sum 0 0 @1"/>
+              <v:f eqn="prod @2 1 2"/>
+              <v:f eqn="prod @3 21600 pixelWidth"/>
+              <v:f eqn="prod @3 21600 pixelHeight"/>
+              <v:f eqn="sum @0 0 1"/>
+              <v:f eqn="prod @6 1 2"/>
+              <v:f eqn="prod @7 21600 pixelWidth"/>
+              <v:f eqn="sum @8 21600 0"/>
+              <v:f eqn="prod @7 21600 pixelHeight"/>
+              <v:f eqn="sum @10 21600 0"/>
+            </v:formulas>
+            <v:path o:extrusionok="f" gradientshapeok="t" o:connecttype="rect"/>
+            <o:lock v:ext="edit" aspectratio="t"/>
+          </v:shapetype>
+          <v:shape id="_x0000_i1025" type="#_x0000_t75" style="width:377pt;height:234.35pt" o:ole="">
+            <v:imagedata r:id="rId5" o:title=""/>
+          </v:shape>
+          <o:OLEObject Type="Embed" ProgID="Visio.Drawing.15" ShapeID="_x0000_i1025" DrawAspect="Content" ObjectID="_1579515732" r:id="rId6"/>
+        </w:object>
+      </w:r>
+    </w:p>
+    <w:p>
+      <w:pPr>
+        <w:pStyle w:val="Heading1"/>
+      </w:pPr>
+      <w:bookmarkStart w:id="1" w:name="_Toc505770838"/>
+      <w:proofErr w:type="spellStart"/>
+      <w:r>
+        <w:t>Websocket</w:t>
+      </w:r>
+      <w:proofErr w:type="spellEnd"/>
+      <w:r>
+        <w:t xml:space="preserve"> Protocol</w:t>
+      </w:r>
+      <w:bookmarkEnd w:id="1"/>
+    </w:p>
+    <w:p>
+      <w:pPr>
+        <w:rPr>
+          <w:lang w:val="en-US"/>
+        </w:rPr>
+      </w:pPr>
+      <w:r>
+        <w:rPr>
+          <w:lang w:val="en-US"/>
+        </w:rPr>
+        <w:t xml:space="preserve">Each </w:t>
+      </w:r>
+      <w:proofErr w:type="spellStart"/>
+      <w:r>
+        <w:rPr>
+          <w:lang w:val="en-US"/>
+        </w:rPr>
+        <w:t>Websocket</w:t>
+      </w:r>
+      <w:proofErr w:type="spellEnd"/>
+      <w:r>
+        <w:rPr>
+          <w:lang w:val="en-US"/>
+        </w:rPr>
+        <w:t xml:space="preserve"> message is send as a binary packet.</w:t>
+      </w:r>
+    </w:p>
+    <w:p>
+      <w:pPr>
+        <w:rPr>
+          <w:lang w:val="en-US"/>
+        </w:rPr>
+      </w:pPr>
+      <w:r>
+        <w:rPr>
+          <w:lang w:val="en-US"/>
+        </w:rPr>
+        <w:t xml:space="preserve">You can register to certain topics as a </w:t>
+      </w:r>
+      <w:proofErr w:type="spellStart"/>
+      <w:r>
+        <w:rPr>
+          <w:lang w:val="en-US"/>
+        </w:rPr>
+        <w:t>Websocket</w:t>
+      </w:r>
+      <w:proofErr w:type="spellEnd"/>
+      <w:r>
+        <w:rPr>
+          <w:lang w:val="en-US"/>
+        </w:rPr>
+        <w:t xml:space="preserve"> client using the protocol properties. 255 registers you to all the topics.</w:t>
+      </w:r>
+    </w:p>
+    <w:p>
+      <w:pPr>
+        <w:rPr>
+          <w:lang w:val="en-US"/>
+        </w:rPr>
+      </w:pPr>
+      <w:r>
         <w:rPr>
           <w:lang w:val="en-US"/>
         </w:rPr>
@@ -64,12 +1162,14 @@
           <w:lang w:val="en-US"/>
         </w:rPr>
       </w:pPr>
+      <w:bookmarkStart w:id="2" w:name="_Toc505770839"/>
       <w:r>
         <w:rPr>
           <w:lang w:val="en-US"/>
         </w:rPr>
         <w:t>Admin Controls (0x80 Flag)</w:t>
       </w:r>
+      <w:bookmarkEnd w:id="2"/>
     </w:p>
     <w:p>
       <w:pPr>
@@ -268,6 +1368,7 @@
         <w:rPr>
           <w:lang w:val="en-US"/>
         </w:rPr>
+        <w:lastRenderedPageBreak/>
         <w:t>0x84</w:t>
       </w:r>
     </w:p>
@@ -282,7 +1383,6 @@
         <w:rPr>
           <w:lang w:val="en-US"/>
         </w:rPr>
-        <w:lastRenderedPageBreak/>
         <w:t>All train back to depot</w:t>
       </w:r>
     </w:p>
@@ -390,58 +1490,6 @@
           <w:lang w:val="en-US"/>
         </w:rPr>
         <w:t>0x90</w:t>
-      </w:r>
-      <w:r>
-        <w:rPr>
-          <w:lang w:val="en-US"/>
-        </w:rPr>
-        <w:tab/>
-      </w:r>
-      <w:r>
-        <w:rPr>
-          <w:lang w:val="en-US"/>
-        </w:rPr>
-        <w:t>Admin Code 2 bytes (0-65534)</w:t>
-      </w:r>
-    </w:p>
-    <w:p>
-      <w:pPr>
-        <w:pStyle w:val="Heading3"/>
-        <w:rPr>
-          <w:lang w:val="en-US"/>
-        </w:rPr>
-      </w:pPr>
-      <w:r>
-        <w:rPr>
-          <w:lang w:val="en-US"/>
-        </w:rPr>
-        <w:t>Emergency Release, Admin authority</w:t>
-      </w:r>
-    </w:p>
-    <w:p>
-      <w:pPr>
-        <w:rPr>
-          <w:lang w:val="en-US"/>
-        </w:rPr>
-      </w:pPr>
-      <w:r>
-        <w:rPr>
-          <w:lang w:val="en-US"/>
-        </w:rPr>
-        <w:t>Release Emergency stop.</w:t>
-      </w:r>
-    </w:p>
-    <w:p>
-      <w:pPr>
-        <w:rPr>
-          <w:lang w:val="en-US"/>
-        </w:rPr>
-      </w:pPr>
-      <w:r>
-        <w:rPr>
-          <w:lang w:val="en-US"/>
-        </w:rPr>
-        <w:t>0x91</w:t>
       </w:r>
       <w:r>
         <w:rPr>
@@ -453,11 +1501,59 @@
     </w:p>
     <w:p>
       <w:pPr>
+        <w:pStyle w:val="Heading3"/>
+        <w:rPr>
+          <w:lang w:val="en-US"/>
+        </w:rPr>
+      </w:pPr>
+      <w:r>
+        <w:rPr>
+          <w:lang w:val="en-US"/>
+        </w:rPr>
+        <w:t>Emergency Release, Admin authority</w:t>
+      </w:r>
+    </w:p>
+    <w:p>
+      <w:pPr>
+        <w:rPr>
+          <w:lang w:val="en-US"/>
+        </w:rPr>
+      </w:pPr>
+      <w:r>
+        <w:rPr>
+          <w:lang w:val="en-US"/>
+        </w:rPr>
+        <w:t>Release Emergency stop.</w:t>
+      </w:r>
+    </w:p>
+    <w:p>
+      <w:pPr>
+        <w:rPr>
+          <w:lang w:val="en-US"/>
+        </w:rPr>
+      </w:pPr>
+      <w:r>
+        <w:rPr>
+          <w:lang w:val="en-US"/>
+        </w:rPr>
+        <w:t>0x91</w:t>
+      </w:r>
+      <w:r>
+        <w:rPr>
+          <w:lang w:val="en-US"/>
+        </w:rPr>
+        <w:tab/>
+        <w:t>Admin Code 2 bytes (0-65534)</w:t>
+      </w:r>
+    </w:p>
+    <w:p>
+      <w:pPr>
         <w:pStyle w:val="Heading2"/>
         <w:rPr>
           <w:lang w:val="en-US"/>
         </w:rPr>
       </w:pPr>
+      <w:bookmarkStart w:id="3" w:name="_Toc505770840"/>
       <w:r>
         <w:rPr>
           <w:lang w:val="en-US"/>
@@ -470,6 +1566,7 @@
         </w:rPr>
         <w:t xml:space="preserve"> (0x40 Flag)</w:t>
       </w:r>
+      <w:bookmarkEnd w:id="3"/>
     </w:p>
     <w:p>
       <w:pPr>
@@ -617,21 +1714,194 @@
         <w:rPr>
           <w:lang w:val="en-US"/>
         </w:rPr>
+        <w:t>Delete Route</w:t>
+      </w:r>
+    </w:p>
+    <w:p>
+      <w:pPr>
+        <w:rPr>
+          <w:lang w:val="en-US"/>
+        </w:rPr>
+      </w:pPr>
+      <w:r>
+        <w:rPr>
+          <w:lang w:val="en-US"/>
+        </w:rPr>
+        <w:t>0x45</w:t>
+      </w:r>
+    </w:p>
+    <w:p>
+      <w:pPr>
+        <w:pStyle w:val="Heading2"/>
+        <w:rPr>
+          <w:lang w:val="en-US"/>
+        </w:rPr>
+      </w:pPr>
+      <w:bookmarkStart w:id="4" w:name="_Toc505770841"/>
+      <w:r>
+        <w:rPr>
+          <w:lang w:val="en-US"/>
+        </w:rPr>
+        <w:t>Track</w:t>
+      </w:r>
+      <w:r>
+        <w:rPr>
+          <w:lang w:val="en-US"/>
+        </w:rPr>
+        <w:t xml:space="preserve"> (0x20 Flag)</w:t>
+      </w:r>
+      <w:bookmarkEnd w:id="4"/>
+    </w:p>
+    <w:p>
+      <w:pPr>
+        <w:pStyle w:val="Heading3"/>
+        <w:rPr>
+          <w:lang w:val="en-US"/>
+        </w:rPr>
+      </w:pPr>
+      <w:r>
+        <w:rPr>
+          <w:lang w:val="en-US"/>
+        </w:rPr>
+        <w:t>Toggle Switch</w:t>
+      </w:r>
+    </w:p>
+    <w:p>
+      <w:pPr>
+        <w:rPr>
+          <w:lang w:val="en-US"/>
+        </w:rPr>
+      </w:pPr>
+      <w:r>
+        <w:rPr>
+          <w:lang w:val="en-US"/>
+        </w:rPr>
+        <w:t>0x20</w:t>
+      </w:r>
+    </w:p>
+    <w:p>
+      <w:pPr>
+        <w:pStyle w:val="Heading3"/>
+        <w:rPr>
+          <w:lang w:val="en-US"/>
+        </w:rPr>
+      </w:pPr>
+      <w:proofErr w:type="spellStart"/>
+      <w:r>
+        <w:rPr>
+          <w:lang w:val="en-US"/>
+        </w:rPr>
+        <w:t>MSSwitch</w:t>
+      </w:r>
+      <w:proofErr w:type="spellEnd"/>
+      <w:r>
+        <w:rPr>
+          <w:lang w:val="en-US"/>
+        </w:rPr>
+        <w:t xml:space="preserve"> toggle up</w:t>
+      </w:r>
+    </w:p>
+    <w:p>
+      <w:pPr>
+        <w:rPr>
+          <w:lang w:val="en-US"/>
+        </w:rPr>
+      </w:pPr>
+      <w:r>
+        <w:rPr>
+          <w:lang w:val="en-US"/>
+        </w:rPr>
+        <w:t>0x21</w:t>
+      </w:r>
+    </w:p>
+    <w:p>
+      <w:pPr>
+        <w:pStyle w:val="Heading3"/>
+        <w:rPr>
+          <w:lang w:val="en-US"/>
+        </w:rPr>
+      </w:pPr>
+      <w:proofErr w:type="spellStart"/>
+      <w:r>
+        <w:rPr>
+          <w:lang w:val="en-US"/>
+        </w:rPr>
+        <w:t>MSSwitch</w:t>
+      </w:r>
+      <w:proofErr w:type="spellEnd"/>
+      <w:r>
+        <w:rPr>
+          <w:lang w:val="en-US"/>
+        </w:rPr>
+        <w:t xml:space="preserve"> toggle down</w:t>
+      </w:r>
+    </w:p>
+    <w:p>
+      <w:pPr>
+        <w:rPr>
+          <w:lang w:val="en-US"/>
+        </w:rPr>
+      </w:pPr>
+      <w:r>
+        <w:rPr>
+          <w:lang w:val="en-US"/>
+        </w:rPr>
+        <w:t>0x22</w:t>
+      </w:r>
+    </w:p>
+    <w:p>
+      <w:pPr>
+        <w:pStyle w:val="Heading3"/>
+        <w:rPr>
+          <w:lang w:val="en-US"/>
+        </w:rPr>
+      </w:pPr>
+      <w:r>
+        <w:rPr>
+          <w:lang w:val="en-US"/>
+        </w:rPr>
+        <w:t>Set switch</w:t>
+      </w:r>
+    </w:p>
+    <w:p>
+      <w:pPr>
+        <w:rPr>
+          <w:lang w:val="en-US"/>
+        </w:rPr>
+      </w:pPr>
+      <w:r>
+        <w:rPr>
+          <w:lang w:val="en-US"/>
+        </w:rPr>
+        <w:t>0x23</w:t>
+      </w:r>
+    </w:p>
+    <w:p>
+      <w:pPr>
+        <w:pStyle w:val="Heading3"/>
+        <w:rPr>
+          <w:lang w:val="en-US"/>
+        </w:rPr>
+      </w:pPr>
+      <w:r>
+        <w:rPr>
+          <w:lang w:val="en-US"/>
+        </w:rPr>
         <w:lastRenderedPageBreak/>
-        <w:t>Delete Route</w:t>
-      </w:r>
-    </w:p>
-    <w:p>
-      <w:pPr>
-        <w:rPr>
-          <w:lang w:val="en-US"/>
-        </w:rPr>
-      </w:pPr>
-      <w:r>
-        <w:rPr>
-          <w:lang w:val="en-US"/>
-        </w:rPr>
-        <w:t>0x45</w:t>
+        <w:t>Set switch reserved</w:t>
+      </w:r>
+    </w:p>
+    <w:p>
+      <w:pPr>
+        <w:rPr>
+          <w:lang w:val="en-US"/>
+        </w:rPr>
+      </w:pPr>
+      <w:r>
+        <w:rPr>
+          <w:lang w:val="en-US"/>
+        </w:rPr>
+        <w:t>0x24</w:t>
       </w:r>
     </w:p>
     <w:p>
@@ -641,18 +1911,20 @@
           <w:lang w:val="en-US"/>
         </w:rPr>
       </w:pPr>
-      <w:r>
-        <w:rPr>
-          <w:lang w:val="en-US"/>
-        </w:rPr>
-        <w:t>Track</w:t>
-      </w:r>
-      <w:r>
-        <w:rPr>
-          <w:lang w:val="en-US"/>
-        </w:rPr>
-        <w:t xml:space="preserve"> (0x20 Flag)</w:t>
-      </w:r>
+      <w:bookmarkStart w:id="5" w:name="_Toc505770842"/>
+      <w:r>
+        <w:rPr>
+          <w:lang w:val="en-US"/>
+        </w:rPr>
+        <w:t>General</w:t>
+      </w:r>
+      <w:r>
+        <w:rPr>
+          <w:lang w:val="en-US"/>
+        </w:rPr>
+        <w:t xml:space="preserve"> (0x10 Flag)</w:t>
+      </w:r>
+      <w:bookmarkEnd w:id="5"/>
     </w:p>
     <w:p>
       <w:pPr>
@@ -665,20 +1937,33 @@
         <w:rPr>
           <w:lang w:val="en-US"/>
         </w:rPr>
-        <w:t>Toggle Switch</w:t>
-      </w:r>
-    </w:p>
-    <w:p>
-      <w:pPr>
-        <w:rPr>
-          <w:lang w:val="en-US"/>
-        </w:rPr>
-      </w:pPr>
-      <w:r>
-        <w:rPr>
-          <w:lang w:val="en-US"/>
-        </w:rPr>
-        <w:t>0x20</w:t>
+        <w:t>Emergency stop</w:t>
+      </w:r>
+    </w:p>
+    <w:p>
+      <w:pPr>
+        <w:rPr>
+          <w:lang w:val="en-US"/>
+        </w:rPr>
+      </w:pPr>
+      <w:r>
+        <w:rPr>
+          <w:lang w:val="en-US"/>
+        </w:rPr>
+        <w:t>Set emergency stop, can be released by everyone</w:t>
+      </w:r>
+    </w:p>
+    <w:p>
+      <w:pPr>
+        <w:rPr>
+          <w:lang w:val="en-US"/>
+        </w:rPr>
+      </w:pPr>
+      <w:r>
+        <w:rPr>
+          <w:lang w:val="en-US"/>
+        </w:rPr>
+        <w:t>0x10</w:t>
       </w:r>
     </w:p>
     <w:p>
@@ -692,20 +1977,33 @@
         <w:rPr>
           <w:lang w:val="en-US"/>
         </w:rPr>
-        <w:t>MSSwitch toggle up</w:t>
-      </w:r>
-    </w:p>
-    <w:p>
-      <w:pPr>
-        <w:rPr>
-          <w:lang w:val="en-US"/>
-        </w:rPr>
-      </w:pPr>
-      <w:r>
-        <w:rPr>
-          <w:lang w:val="en-US"/>
-        </w:rPr>
-        <w:t>0x21</w:t>
+        <w:t>Emergency stop</w:t>
+      </w:r>
+    </w:p>
+    <w:p>
+      <w:pPr>
+        <w:rPr>
+          <w:lang w:val="en-US"/>
+        </w:rPr>
+      </w:pPr>
+      <w:r>
+        <w:rPr>
+          <w:lang w:val="en-US"/>
+        </w:rPr>
+        <w:t>Release emergency stop. Can release emergency stop commenced by admin</w:t>
+      </w:r>
+    </w:p>
+    <w:p>
+      <w:pPr>
+        <w:rPr>
+          <w:lang w:val="en-US"/>
+        </w:rPr>
+      </w:pPr>
+      <w:r>
+        <w:rPr>
+          <w:lang w:val="en-US"/>
+        </w:rPr>
+        <w:t>0x11</w:t>
       </w:r>
     </w:p>
     <w:p>
@@ -719,20 +2017,20 @@
         <w:rPr>
           <w:lang w:val="en-US"/>
         </w:rPr>
-        <w:t>MSSwitch toggle down</w:t>
-      </w:r>
-    </w:p>
-    <w:p>
-      <w:pPr>
-        <w:rPr>
-          <w:lang w:val="en-US"/>
-        </w:rPr>
-      </w:pPr>
-      <w:r>
-        <w:rPr>
-          <w:lang w:val="en-US"/>
-        </w:rPr>
-        <w:t>0x22</w:t>
+        <w:t>New Message</w:t>
+      </w:r>
+    </w:p>
+    <w:p>
+      <w:pPr>
+        <w:rPr>
+          <w:lang w:val="en-US"/>
+        </w:rPr>
+      </w:pPr>
+      <w:r>
+        <w:rPr>
+          <w:lang w:val="en-US"/>
+        </w:rPr>
+        <w:t>0x12</w:t>
       </w:r>
     </w:p>
     <w:p>
@@ -746,230 +2044,147 @@
         <w:rPr>
           <w:lang w:val="en-US"/>
         </w:rPr>
-        <w:t>Set switch</w:t>
-      </w:r>
-    </w:p>
-    <w:p>
-      <w:pPr>
-        <w:rPr>
-          <w:lang w:val="en-US"/>
-        </w:rPr>
-      </w:pPr>
-      <w:r>
-        <w:rPr>
-          <w:lang w:val="en-US"/>
-        </w:rPr>
-        <w:t>0x23</w:t>
-      </w:r>
-    </w:p>
-    <w:p>
-      <w:pPr>
-        <w:pStyle w:val="Heading3"/>
-        <w:rPr>
-          <w:lang w:val="en-US"/>
-        </w:rPr>
-      </w:pPr>
-      <w:r>
-        <w:rPr>
-          <w:lang w:val="en-US"/>
-        </w:rPr>
-        <w:t>Set switch reserved</w:t>
-      </w:r>
-    </w:p>
-    <w:p>
-      <w:pPr>
-        <w:rPr>
-          <w:lang w:val="en-US"/>
-        </w:rPr>
-      </w:pPr>
-      <w:r>
-        <w:rPr>
-          <w:lang w:val="en-US"/>
-        </w:rPr>
-        <w:t>0x24</w:t>
-      </w:r>
+        <w:t>Message Clear</w:t>
+      </w:r>
+    </w:p>
+    <w:p>
+      <w:pPr>
+        <w:rPr>
+          <w:lang w:val="en-US"/>
+        </w:rPr>
+      </w:pPr>
+      <w:r>
+        <w:rPr>
+          <w:lang w:val="en-US"/>
+        </w:rPr>
+        <w:t>0x13</w:t>
+      </w:r>
+    </w:p>
+    <w:p>
+      <w:pPr>
+        <w:pStyle w:val="Heading1"/>
+      </w:pPr>
+      <w:bookmarkStart w:id="6" w:name="_Toc505770843"/>
+      <w:r>
+        <w:t xml:space="preserve">Circuit of </w:t>
+      </w:r>
+      <w:proofErr w:type="spellStart"/>
+      <w:r>
+        <w:t>RNet</w:t>
+      </w:r>
+      <w:bookmarkEnd w:id="6"/>
+      <w:proofErr w:type="spellEnd"/>
+    </w:p>
+    <w:p>
+      <w:pPr>
+        <w:rPr>
+          <w:lang w:val="en-US"/>
+        </w:rPr>
+      </w:pPr>
+      <w:r>
+        <w:rPr>
+          <w:lang w:val="en-US"/>
+        </w:rPr>
+        <w:t xml:space="preserve">There are 4 </w:t>
+      </w:r>
+      <w:proofErr w:type="spellStart"/>
+      <w:r>
+        <w:rPr>
+          <w:lang w:val="en-US"/>
+        </w:rPr>
+        <w:t>RNet</w:t>
+      </w:r>
+      <w:proofErr w:type="spellEnd"/>
+      <w:r>
+        <w:rPr>
+          <w:lang w:val="en-US"/>
+        </w:rPr>
+        <w:t xml:space="preserve"> devices in the network: COM interface, </w:t>
+      </w:r>
+      <w:proofErr w:type="spellStart"/>
+      <w:r>
+        <w:rPr>
+          <w:lang w:val="en-US"/>
+        </w:rPr>
+        <w:t>RNet</w:t>
+      </w:r>
+      <w:proofErr w:type="spellEnd"/>
+      <w:r>
+        <w:rPr>
+          <w:lang w:val="en-US"/>
+        </w:rPr>
+        <w:t xml:space="preserve"> controller, </w:t>
+      </w:r>
+      <w:proofErr w:type="spellStart"/>
+      <w:r>
+        <w:rPr>
+          <w:lang w:val="en-US"/>
+        </w:rPr>
+        <w:t>RNet</w:t>
+      </w:r>
+      <w:proofErr w:type="spellEnd"/>
+      <w:r>
+        <w:rPr>
+          <w:lang w:val="en-US"/>
+        </w:rPr>
+        <w:t xml:space="preserve"> output module, </w:t>
+      </w:r>
+      <w:proofErr w:type="spellStart"/>
+      <w:r>
+        <w:rPr>
+          <w:lang w:val="en-US"/>
+        </w:rPr>
+        <w:t>RNet</w:t>
+      </w:r>
+      <w:proofErr w:type="spellEnd"/>
+      <w:r>
+        <w:rPr>
+          <w:lang w:val="en-US"/>
+        </w:rPr>
+        <w:t xml:space="preserve"> input module.</w:t>
+      </w:r>
+    </w:p>
+    <w:p>
+      <w:pPr>
+        <w:rPr>
+          <w:lang w:val="en-US"/>
+        </w:rPr>
+        <w:sectPr>
+          <w:pgSz w:w="11906" w:h="16838"/>
+          <w:pgMar w:top="1440" w:right="1440" w:bottom="1440" w:left="1440" w:header="708" w:footer="708" w:gutter="0"/>
+          <w:cols w:space="708"/>
+          <w:docGrid w:linePitch="360"/>
+        </w:sectPr>
+      </w:pPr>
+    </w:p>
+    <w:p>
+      <w:pPr>
+        <w:pStyle w:val="Heading1"/>
+      </w:pPr>
+      <w:bookmarkStart w:id="7" w:name="_Toc505770844"/>
+      <w:r>
+        <w:lastRenderedPageBreak/>
+        <w:t>Protocol</w:t>
+      </w:r>
+      <w:r>
+        <w:t xml:space="preserve"> of </w:t>
+      </w:r>
+      <w:proofErr w:type="spellStart"/>
+      <w:r>
+        <w:t>RNet</w:t>
+      </w:r>
+      <w:bookmarkEnd w:id="7"/>
+      <w:proofErr w:type="spellEnd"/>
     </w:p>
     <w:p>
       <w:pPr>
         <w:pStyle w:val="Heading2"/>
-        <w:rPr>
-          <w:lang w:val="en-US"/>
-        </w:rPr>
-      </w:pPr>
-      <w:r>
-        <w:rPr>
-          <w:lang w:val="en-US"/>
-        </w:rPr>
+      </w:pPr>
+      <w:bookmarkStart w:id="8" w:name="_Toc505770845"/>
+      <w:r>
         <w:t>General</w:t>
       </w:r>
-      <w:r>
-        <w:rPr>
-          <w:lang w:val="en-US"/>
-        </w:rPr>
-        <w:t xml:space="preserve"> (0x10 Flag)</w:t>
-      </w:r>
-    </w:p>
-    <w:p>
-      <w:pPr>
-        <w:pStyle w:val="Heading3"/>
-        <w:rPr>
-          <w:lang w:val="en-US"/>
-        </w:rPr>
-      </w:pPr>
-      <w:r>
-        <w:rPr>
-          <w:lang w:val="en-US"/>
-        </w:rPr>
-        <w:t>Emergency stop</w:t>
-      </w:r>
-    </w:p>
-    <w:p>
-      <w:pPr>
-        <w:rPr>
-          <w:lang w:val="en-US"/>
-        </w:rPr>
-      </w:pPr>
-      <w:r>
-        <w:rPr>
-          <w:lang w:val="en-US"/>
-        </w:rPr>
-        <w:t>Set emergency stop, can be released by everyone</w:t>
-      </w:r>
-    </w:p>
-    <w:p>
-      <w:pPr>
-        <w:rPr>
-          <w:lang w:val="en-US"/>
-        </w:rPr>
-      </w:pPr>
-      <w:r>
-        <w:rPr>
-          <w:lang w:val="en-US"/>
-        </w:rPr>
-        <w:t>0x10</w:t>
-      </w:r>
-    </w:p>
-    <w:p>
-      <w:pPr>
-        <w:pStyle w:val="Heading3"/>
-        <w:rPr>
-          <w:lang w:val="en-US"/>
-        </w:rPr>
-      </w:pPr>
-      <w:r>
-        <w:rPr>
-          <w:lang w:val="en-US"/>
-        </w:rPr>
-        <w:t>Emergency stop</w:t>
-      </w:r>
-    </w:p>
-    <w:p>
-      <w:pPr>
-        <w:rPr>
-          <w:lang w:val="en-US"/>
-        </w:rPr>
-      </w:pPr>
-      <w:r>
-        <w:rPr>
-          <w:lang w:val="en-US"/>
-        </w:rPr>
-        <w:t>Release emergency stop. Can release emergency stop commenced by admin</w:t>
-      </w:r>
-    </w:p>
-    <w:p>
-      <w:pPr>
-        <w:rPr>
-          <w:lang w:val="en-US"/>
-        </w:rPr>
-      </w:pPr>
-      <w:r>
-        <w:rPr>
-          <w:lang w:val="en-US"/>
-        </w:rPr>
-        <w:t>0x11</w:t>
-      </w:r>
-    </w:p>
-    <w:p>
-      <w:pPr>
-        <w:pStyle w:val="Heading3"/>
-        <w:rPr>
-          <w:lang w:val="en-US"/>
-        </w:rPr>
-      </w:pPr>
-      <w:r>
-        <w:rPr>
-          <w:lang w:val="en-US"/>
-        </w:rPr>
-        <w:t>New Message</w:t>
-      </w:r>
-    </w:p>
-    <w:p>
-      <w:pPr>
-        <w:rPr>
-          <w:lang w:val="en-US"/>
-        </w:rPr>
-      </w:pPr>
-      <w:r>
-        <w:rPr>
-          <w:lang w:val="en-US"/>
-        </w:rPr>
-        <w:t>0x12</w:t>
-      </w:r>
-    </w:p>
-    <w:p>
-      <w:pPr>
-        <w:pStyle w:val="Heading3"/>
-        <w:rPr>
-          <w:lang w:val="en-US"/>
-        </w:rPr>
-      </w:pPr>
-      <w:r>
-        <w:rPr>
-          <w:lang w:val="en-US"/>
-        </w:rPr>
-        <w:lastRenderedPageBreak/>
-        <w:t>Message Clear</w:t>
-      </w:r>
-    </w:p>
-    <w:p>
-      <w:pPr>
-        <w:rPr>
-          <w:lang w:val="en-US"/>
-        </w:rPr>
-      </w:pPr>
-      <w:r>
-        <w:rPr>
-          <w:lang w:val="en-US"/>
-        </w:rPr>
-        <w:t>0x13</w:t>
-      </w:r>
-    </w:p>
-    <w:p>
-      <w:pPr>
-        <w:pStyle w:val="Heading1"/>
-      </w:pPr>
-      <w:r>
-        <w:t>Circuit of RNet</w:t>
-      </w:r>
-    </w:p>
-    <w:p>
-      <w:pPr>
-        <w:pStyle w:val="Heading1"/>
-      </w:pPr>
-      <w:r>
-        <w:t>Protocol</w:t>
-      </w:r>
-      <w:r>
-        <w:t xml:space="preserve"> of RNet</w:t>
-      </w:r>
-    </w:p>
-    <w:p>
-      <w:pPr>
-        <w:pStyle w:val="Heading2"/>
-      </w:pPr>
-      <w:r>
-        <w:t>General</w:t>
-      </w:r>
+      <w:bookmarkEnd w:id="8"/>
     </w:p>
     <w:p>
       <w:pPr>
@@ -1009,9 +2224,11 @@
             <w:tcW w:w="1352" w:type="dxa"/>
           </w:tcPr>
           <w:p>
+            <w:proofErr w:type="spellStart"/>
             <w:r>
               <w:t>DevID</w:t>
             </w:r>
+            <w:proofErr w:type="spellEnd"/>
           </w:p>
         </w:tc>
         <w:tc>
@@ -1019,9 +2236,11 @@
             <w:tcW w:w="1352" w:type="dxa"/>
           </w:tcPr>
           <w:p>
+            <w:proofErr w:type="spellStart"/>
             <w:r>
               <w:t>Checksum</w:t>
             </w:r>
+            <w:proofErr w:type="spellEnd"/>
           </w:p>
         </w:tc>
       </w:tr>
@@ -1112,9 +2331,11 @@
             <w:tcW w:w="2179" w:type="dxa"/>
           </w:tcPr>
           <w:p>
+            <w:proofErr w:type="spellStart"/>
             <w:r>
               <w:t>Checksum</w:t>
             </w:r>
+            <w:proofErr w:type="spellEnd"/>
           </w:p>
         </w:tc>
       </w:tr>
@@ -1162,9 +2383,11 @@
             <w:tcW w:w="2521" w:type="dxa"/>
           </w:tcPr>
           <w:p>
+            <w:proofErr w:type="spellStart"/>
             <w:r>
               <w:t>Checksum</w:t>
             </w:r>
+            <w:proofErr w:type="spellEnd"/>
           </w:p>
         </w:tc>
       </w:tr>
@@ -1212,9 +2435,11 @@
             <w:tcW w:w="2179" w:type="dxa"/>
           </w:tcPr>
           <w:p>
+            <w:proofErr w:type="spellStart"/>
             <w:r>
               <w:t>Checksum</w:t>
             </w:r>
+            <w:proofErr w:type="spellEnd"/>
           </w:p>
         </w:tc>
       </w:tr>
@@ -1262,9 +2487,11 @@
             <w:tcW w:w="2179" w:type="dxa"/>
           </w:tcPr>
           <w:p>
+            <w:proofErr w:type="spellStart"/>
             <w:r>
               <w:t>Checksum</w:t>
             </w:r>
+            <w:proofErr w:type="spellEnd"/>
           </w:p>
         </w:tc>
       </w:tr>
@@ -1313,9 +2540,11 @@
             <w:tcW w:w="1352" w:type="dxa"/>
           </w:tcPr>
           <w:p>
+            <w:proofErr w:type="spellStart"/>
             <w:r>
               <w:t>DevID</w:t>
             </w:r>
+            <w:proofErr w:type="spellEnd"/>
           </w:p>
         </w:tc>
         <w:tc>
@@ -1323,9 +2552,11 @@
             <w:tcW w:w="1352" w:type="dxa"/>
           </w:tcPr>
           <w:p>
+            <w:proofErr w:type="spellStart"/>
             <w:r>
               <w:t>Checksum</w:t>
             </w:r>
+            <w:proofErr w:type="spellEnd"/>
           </w:p>
         </w:tc>
       </w:tr>
@@ -1337,12 +2568,14 @@
           <w:lang w:val="en-US"/>
         </w:rPr>
       </w:pPr>
+      <w:bookmarkStart w:id="9" w:name="_Toc505770846"/>
       <w:r>
         <w:rPr>
           <w:lang w:val="en-US"/>
         </w:rPr>
         <w:t>Output</w:t>
       </w:r>
+      <w:bookmarkEnd w:id="9"/>
     </w:p>
     <w:p>
       <w:pPr>
@@ -1403,12 +2636,14 @@
                 <w:lang w:val="en-US"/>
               </w:rPr>
             </w:pPr>
+            <w:proofErr w:type="spellStart"/>
             <w:r>
               <w:rPr>
                 <w:lang w:val="en-US"/>
               </w:rPr>
               <w:t>DevID</w:t>
             </w:r>
+            <w:proofErr w:type="spellEnd"/>
           </w:p>
         </w:tc>
         <w:tc>
@@ -1533,10 +2768,19 @@
       <w:pPr>
         <w:pStyle w:val="Heading3"/>
       </w:pPr>
-      <w:r>
-        <w:lastRenderedPageBreak/>
-        <w:t>Pulse Single Address</w:t>
-      </w:r>
+      <w:proofErr w:type="spellStart"/>
+      <w:r>
+        <w:t>Pulse</w:t>
+      </w:r>
+      <w:proofErr w:type="spellEnd"/>
+      <w:r>
+        <w:t xml:space="preserve"> Single </w:t>
+      </w:r>
+      <w:proofErr w:type="spellStart"/>
+      <w:r>
+        <w:t>Address</w:t>
+      </w:r>
+      <w:proofErr w:type="spellEnd"/>
     </w:p>
     <w:tbl>
       <w:tblPr>
@@ -1583,12 +2827,14 @@
                 <w:lang w:val="en-US"/>
               </w:rPr>
             </w:pPr>
+            <w:proofErr w:type="spellStart"/>
             <w:r>
               <w:rPr>
                 <w:lang w:val="en-US"/>
               </w:rPr>
               <w:t>DevID</w:t>
             </w:r>
+            <w:proofErr w:type="spellEnd"/>
           </w:p>
         </w:tc>
         <w:tc>
@@ -1707,15 +2953,25 @@
       <w:pPr>
         <w:pStyle w:val="Heading3"/>
       </w:pPr>
-      <w:r>
-        <w:t xml:space="preserve">Toggle </w:t>
+      <w:proofErr w:type="spellStart"/>
+      <w:r>
+        <w:t>Toggle</w:t>
+      </w:r>
+      <w:proofErr w:type="spellEnd"/>
+      <w:r>
+        <w:t xml:space="preserve"> </w:t>
       </w:r>
       <w:r>
         <w:t>Blink</w:t>
       </w:r>
       <w:r>
-        <w:t xml:space="preserve"> Single Address</w:t>
-      </w:r>
+        <w:t xml:space="preserve"> Single </w:t>
+      </w:r>
+      <w:proofErr w:type="spellStart"/>
+      <w:r>
+        <w:t>Address</w:t>
+      </w:r>
+      <w:proofErr w:type="spellEnd"/>
     </w:p>
     <w:tbl>
       <w:tblPr>
@@ -1762,12 +3018,14 @@
                 <w:lang w:val="en-US"/>
               </w:rPr>
             </w:pPr>
+            <w:proofErr w:type="spellStart"/>
             <w:r>
               <w:rPr>
                 <w:lang w:val="en-US"/>
               </w:rPr>
               <w:t>DevID</w:t>
             </w:r>
+            <w:proofErr w:type="spellEnd"/>
           </w:p>
         </w:tc>
         <w:tc>
@@ -1903,13 +3161,13 @@
         <w:tblLook w:val="04A0" w:firstRow="1" w:lastRow="0" w:firstColumn="1" w:lastColumn="0" w:noHBand="0" w:noVBand="1"/>
       </w:tblPr>
       <w:tblGrid>
-        <w:gridCol w:w="1456"/>
-        <w:gridCol w:w="1456"/>
-        <w:gridCol w:w="1456"/>
-        <w:gridCol w:w="1456"/>
-        <w:gridCol w:w="1456"/>
-        <w:gridCol w:w="1456"/>
-        <w:gridCol w:w="1456"/>
+        <w:gridCol w:w="1247"/>
+        <w:gridCol w:w="1293"/>
+        <w:gridCol w:w="1273"/>
+        <w:gridCol w:w="1329"/>
+        <w:gridCol w:w="1329"/>
+        <w:gridCol w:w="1174"/>
+        <w:gridCol w:w="1371"/>
       </w:tblGrid>
       <w:tr>
         <w:trPr>
@@ -1967,12 +3225,14 @@
                 <w:lang w:val="en-US"/>
               </w:rPr>
             </w:pPr>
+            <w:proofErr w:type="spellStart"/>
             <w:r>
               <w:rPr>
                 <w:lang w:val="en-US"/>
               </w:rPr>
               <w:t>DevID</w:t>
             </w:r>
+            <w:proofErr w:type="spellEnd"/>
           </w:p>
         </w:tc>
         <w:tc>
@@ -2132,13 +3392,13 @@
         <w:tblLook w:val="04A0" w:firstRow="1" w:lastRow="0" w:firstColumn="1" w:lastColumn="0" w:noHBand="0" w:noVBand="1"/>
       </w:tblPr>
       <w:tblGrid>
-        <w:gridCol w:w="1350"/>
-        <w:gridCol w:w="1350"/>
-        <w:gridCol w:w="1350"/>
-        <w:gridCol w:w="1350"/>
-        <w:gridCol w:w="1350"/>
-        <w:gridCol w:w="1350"/>
-        <w:gridCol w:w="1350"/>
+        <w:gridCol w:w="1270"/>
+        <w:gridCol w:w="1290"/>
+        <w:gridCol w:w="1281"/>
+        <w:gridCol w:w="1306"/>
+        <w:gridCol w:w="1306"/>
+        <w:gridCol w:w="1238"/>
+        <w:gridCol w:w="1325"/>
       </w:tblGrid>
       <w:tr>
         <w:trPr>
@@ -2190,12 +3450,14 @@
                 <w:lang w:val="en-US"/>
               </w:rPr>
             </w:pPr>
+            <w:proofErr w:type="spellStart"/>
             <w:r>
               <w:rPr>
                 <w:lang w:val="en-US"/>
               </w:rPr>
               <w:t>DevID</w:t>
             </w:r>
+            <w:proofErr w:type="spellEnd"/>
           </w:p>
         </w:tc>
         <w:tc>
@@ -2282,6 +3544,7 @@
         <w:rPr>
           <w:lang w:val="en-US"/>
         </w:rPr>
+        <w:lastRenderedPageBreak/>
         <w:t>Output1:</w:t>
       </w:r>
       <w:r>
@@ -2435,13 +3698,13 @@
         <w:tblLook w:val="04A0" w:firstRow="1" w:lastRow="0" w:firstColumn="1" w:lastColumn="0" w:noHBand="0" w:noVBand="1"/>
       </w:tblPr>
       <w:tblGrid>
-        <w:gridCol w:w="1350"/>
-        <w:gridCol w:w="1350"/>
-        <w:gridCol w:w="1350"/>
-        <w:gridCol w:w="1350"/>
-        <w:gridCol w:w="1350"/>
-        <w:gridCol w:w="1350"/>
-        <w:gridCol w:w="1350"/>
+        <w:gridCol w:w="1270"/>
+        <w:gridCol w:w="1290"/>
+        <w:gridCol w:w="1281"/>
+        <w:gridCol w:w="1306"/>
+        <w:gridCol w:w="1306"/>
+        <w:gridCol w:w="1238"/>
+        <w:gridCol w:w="1325"/>
       </w:tblGrid>
       <w:tr>
         <w:trPr>
@@ -2493,12 +3756,14 @@
                 <w:lang w:val="en-US"/>
               </w:rPr>
             </w:pPr>
+            <w:proofErr w:type="spellStart"/>
             <w:r>
               <w:rPr>
                 <w:lang w:val="en-US"/>
               </w:rPr>
               <w:t>DevID</w:t>
             </w:r>
+            <w:proofErr w:type="spellEnd"/>
           </w:p>
         </w:tc>
         <w:tc>
@@ -2695,7 +3960,6 @@
         <w:rPr>
           <w:lang w:val="en-US"/>
         </w:rPr>
-        <w:lastRenderedPageBreak/>
         <w:t xml:space="preserve">Set the blink mask to the specified bytes. Output 1 contains the ID of 0-6, output 2 contains 7-13, and so on. </w:t>
       </w:r>
       <w:r>
@@ -2733,13 +3997,13 @@
         <w:tblLook w:val="04A0" w:firstRow="1" w:lastRow="0" w:firstColumn="1" w:lastColumn="0" w:noHBand="0" w:noVBand="1"/>
       </w:tblPr>
       <w:tblGrid>
-        <w:gridCol w:w="1350"/>
-        <w:gridCol w:w="1350"/>
-        <w:gridCol w:w="1350"/>
-        <w:gridCol w:w="1350"/>
-        <w:gridCol w:w="1350"/>
-        <w:gridCol w:w="1350"/>
-        <w:gridCol w:w="1350"/>
+        <w:gridCol w:w="1270"/>
+        <w:gridCol w:w="1290"/>
+        <w:gridCol w:w="1281"/>
+        <w:gridCol w:w="1306"/>
+        <w:gridCol w:w="1306"/>
+        <w:gridCol w:w="1238"/>
+        <w:gridCol w:w="1325"/>
       </w:tblGrid>
       <w:tr>
         <w:trPr>
@@ -2797,12 +4061,14 @@
                 <w:lang w:val="en-US"/>
               </w:rPr>
             </w:pPr>
+            <w:proofErr w:type="spellStart"/>
             <w:r>
               <w:rPr>
                 <w:lang w:val="en-US"/>
               </w:rPr>
               <w:t>DevID</w:t>
             </w:r>
+            <w:proofErr w:type="spellEnd"/>
           </w:p>
         </w:tc>
         <w:tc>
@@ -3046,12 +4312,14 @@
                 <w:lang w:val="en-US"/>
               </w:rPr>
             </w:pPr>
+            <w:proofErr w:type="spellStart"/>
             <w:r>
               <w:rPr>
                 <w:lang w:val="en-US"/>
               </w:rPr>
               <w:t>DevID</w:t>
             </w:r>
+            <w:proofErr w:type="spellEnd"/>
           </w:p>
         </w:tc>
         <w:tc>
@@ -3102,12 +4370,14 @@
           <w:lang w:val="en-US"/>
         </w:rPr>
       </w:pPr>
+      <w:bookmarkStart w:id="10" w:name="_Toc505770847"/>
       <w:r>
         <w:rPr>
           <w:lang w:val="en-US"/>
         </w:rPr>
         <w:t>Input</w:t>
       </w:r>
+      <w:bookmarkEnd w:id="10"/>
     </w:p>
     <w:p>
       <w:pPr>
@@ -3186,12 +4456,14 @@
                 <w:lang w:val="en-US"/>
               </w:rPr>
             </w:pPr>
+            <w:proofErr w:type="spellStart"/>
             <w:r>
               <w:rPr>
                 <w:lang w:val="en-US"/>
               </w:rPr>
               <w:t>DevID</w:t>
             </w:r>
+            <w:proofErr w:type="spellEnd"/>
           </w:p>
         </w:tc>
         <w:tc>
@@ -3256,6 +4528,7 @@
           <w:lang w:val="en-US"/>
         </w:rPr>
       </w:pPr>
+      <w:proofErr w:type="spellStart"/>
       <w:r>
         <w:rPr>
           <w:lang w:val="en-US"/>
@@ -3266,7 +4539,14 @@
         <w:rPr>
           <w:lang w:val="en-US"/>
         </w:rPr>
-        <w:t>ID: ID &amp; 0x7F</w:t>
+        <w:t>ID</w:t>
+      </w:r>
+      <w:proofErr w:type="spellEnd"/>
+      <w:r>
+        <w:rPr>
+          <w:lang w:val="en-US"/>
+        </w:rPr>
+        <w:t>: ID &amp; 0x7F</w:t>
       </w:r>
     </w:p>
     <w:p>
@@ -3339,13 +4619,13 @@
         <w:tblLook w:val="04A0" w:firstRow="1" w:lastRow="0" w:firstColumn="1" w:lastColumn="0" w:noHBand="0" w:noVBand="1"/>
       </w:tblPr>
       <w:tblGrid>
-        <w:gridCol w:w="1456"/>
-        <w:gridCol w:w="1456"/>
-        <w:gridCol w:w="1456"/>
-        <w:gridCol w:w="1456"/>
-        <w:gridCol w:w="1456"/>
-        <w:gridCol w:w="1456"/>
-        <w:gridCol w:w="1456"/>
+        <w:gridCol w:w="1247"/>
+        <w:gridCol w:w="1293"/>
+        <w:gridCol w:w="1273"/>
+        <w:gridCol w:w="1329"/>
+        <w:gridCol w:w="1329"/>
+        <w:gridCol w:w="1174"/>
+        <w:gridCol w:w="1371"/>
       </w:tblGrid>
       <w:tr>
         <w:trPr>
@@ -3397,12 +4677,14 @@
                 <w:lang w:val="en-US"/>
               </w:rPr>
             </w:pPr>
+            <w:proofErr w:type="spellStart"/>
             <w:r>
               <w:rPr>
                 <w:lang w:val="en-US"/>
               </w:rPr>
               <w:t>DevID</w:t>
             </w:r>
+            <w:proofErr w:type="spellEnd"/>
           </w:p>
         </w:tc>
         <w:tc>
@@ -3485,6 +4767,7 @@
           <w:lang w:val="en-US"/>
         </w:rPr>
       </w:pPr>
+      <w:proofErr w:type="spellStart"/>
       <w:r>
         <w:rPr>
           <w:lang w:val="en-US"/>
@@ -3495,7 +4778,14 @@
         <w:rPr>
           <w:lang w:val="en-US"/>
         </w:rPr>
-        <w:t>ID: ID &amp; 0x7F</w:t>
+        <w:t>ID</w:t>
+      </w:r>
+      <w:proofErr w:type="spellEnd"/>
+      <w:r>
+        <w:rPr>
+          <w:lang w:val="en-US"/>
+        </w:rPr>
+        <w:t>: ID &amp; 0x7F</w:t>
       </w:r>
     </w:p>
     <w:p>
@@ -3568,13 +4858,13 @@
         <w:tblLook w:val="04A0" w:firstRow="1" w:lastRow="0" w:firstColumn="1" w:lastColumn="0" w:noHBand="0" w:noVBand="1"/>
       </w:tblPr>
       <w:tblGrid>
-        <w:gridCol w:w="1350"/>
-        <w:gridCol w:w="1350"/>
-        <w:gridCol w:w="1350"/>
-        <w:gridCol w:w="1350"/>
-        <w:gridCol w:w="1350"/>
-        <w:gridCol w:w="1350"/>
-        <w:gridCol w:w="1350"/>
+        <w:gridCol w:w="1270"/>
+        <w:gridCol w:w="1290"/>
+        <w:gridCol w:w="1281"/>
+        <w:gridCol w:w="1306"/>
+        <w:gridCol w:w="1306"/>
+        <w:gridCol w:w="1238"/>
+        <w:gridCol w:w="1325"/>
       </w:tblGrid>
       <w:tr>
         <w:trPr>
@@ -3626,12 +4916,14 @@
                 <w:lang w:val="en-US"/>
               </w:rPr>
             </w:pPr>
+            <w:proofErr w:type="spellStart"/>
             <w:r>
               <w:rPr>
                 <w:lang w:val="en-US"/>
               </w:rPr>
               <w:t>DevID</w:t>
             </w:r>
+            <w:proofErr w:type="spellEnd"/>
           </w:p>
         </w:tc>
         <w:tc>
@@ -3714,6 +5006,7 @@
           <w:lang w:val="en-US"/>
         </w:rPr>
       </w:pPr>
+      <w:proofErr w:type="spellStart"/>
       <w:r>
         <w:rPr>
           <w:lang w:val="en-US"/>
@@ -3724,7 +5017,14 @@
         <w:rPr>
           <w:lang w:val="en-US"/>
         </w:rPr>
-        <w:t>ID: ID &amp; 0x7F</w:t>
+        <w:t>ID</w:t>
+      </w:r>
+      <w:proofErr w:type="spellEnd"/>
+      <w:r>
+        <w:rPr>
+          <w:lang w:val="en-US"/>
+        </w:rPr>
+        <w:t>: ID &amp; 0x7F</w:t>
       </w:r>
     </w:p>
     <w:p>
@@ -3848,7 +5148,6 @@
         <w:rPr>
           <w:lang w:val="en-US"/>
         </w:rPr>
-        <w:lastRenderedPageBreak/>
         <w:t xml:space="preserve">Post </w:t>
       </w:r>
       <w:r>
@@ -3877,13 +5176,13 @@
         <w:tblLook w:val="04A0" w:firstRow="1" w:lastRow="0" w:firstColumn="1" w:lastColumn="0" w:noHBand="0" w:noVBand="1"/>
       </w:tblPr>
       <w:tblGrid>
-        <w:gridCol w:w="1350"/>
-        <w:gridCol w:w="1350"/>
-        <w:gridCol w:w="1350"/>
-        <w:gridCol w:w="1350"/>
-        <w:gridCol w:w="1350"/>
-        <w:gridCol w:w="1350"/>
-        <w:gridCol w:w="1350"/>
+        <w:gridCol w:w="1270"/>
+        <w:gridCol w:w="1290"/>
+        <w:gridCol w:w="1281"/>
+        <w:gridCol w:w="1306"/>
+        <w:gridCol w:w="1306"/>
+        <w:gridCol w:w="1238"/>
+        <w:gridCol w:w="1325"/>
       </w:tblGrid>
       <w:tr>
         <w:trPr>
@@ -3935,12 +5234,14 @@
                 <w:lang w:val="en-US"/>
               </w:rPr>
             </w:pPr>
+            <w:proofErr w:type="spellStart"/>
             <w:r>
               <w:rPr>
                 <w:lang w:val="en-US"/>
               </w:rPr>
               <w:t>DevID</w:t>
             </w:r>
+            <w:proofErr w:type="spellEnd"/>
           </w:p>
         </w:tc>
         <w:tc>
@@ -4023,17 +5324,26 @@
           <w:lang w:val="en-US"/>
         </w:rPr>
       </w:pPr>
-      <w:r>
-        <w:rPr>
-          <w:lang w:val="en-US"/>
-        </w:rPr>
+      <w:proofErr w:type="spellStart"/>
+      <w:r>
+        <w:rPr>
+          <w:lang w:val="en-US"/>
+        </w:rPr>
+        <w:lastRenderedPageBreak/>
         <w:t>Dev</w:t>
       </w:r>
       <w:r>
         <w:rPr>
           <w:lang w:val="en-US"/>
         </w:rPr>
-        <w:t>ID: ID &amp; 0x7F</w:t>
+        <w:t>ID</w:t>
+      </w:r>
+      <w:proofErr w:type="spellEnd"/>
+      <w:r>
+        <w:rPr>
+          <w:lang w:val="en-US"/>
+        </w:rPr>
+        <w:t>: ID &amp; 0x7F</w:t>
       </w:r>
     </w:p>
     <w:p>
@@ -4221,12 +5531,14 @@
                 <w:lang w:val="en-US"/>
               </w:rPr>
             </w:pPr>
+            <w:proofErr w:type="spellStart"/>
             <w:r>
               <w:rPr>
                 <w:lang w:val="en-US"/>
               </w:rPr>
               <w:t>DevID</w:t>
             </w:r>
+            <w:proofErr w:type="spellEnd"/>
           </w:p>
         </w:tc>
         <w:tc>
@@ -4255,6 +5567,7 @@
           <w:lang w:val="en-US"/>
         </w:rPr>
       </w:pPr>
+      <w:proofErr w:type="spellStart"/>
       <w:r>
         <w:rPr>
           <w:lang w:val="en-US"/>
@@ -4265,7 +5578,14 @@
         <w:rPr>
           <w:lang w:val="en-US"/>
         </w:rPr>
-        <w:t>ID: ID &amp; 0x7F</w:t>
+        <w:t>ID</w:t>
+      </w:r>
+      <w:proofErr w:type="spellEnd"/>
+      <w:r>
+        <w:rPr>
+          <w:lang w:val="en-US"/>
+        </w:rPr>
+        <w:t>: ID &amp; 0x7F</w:t>
       </w:r>
     </w:p>
     <w:p>
@@ -4296,12 +5616,14 @@
           <w:lang w:val="en-US"/>
         </w:rPr>
       </w:pPr>
+      <w:bookmarkStart w:id="11" w:name="_Toc505770848"/>
       <w:r>
         <w:rPr>
           <w:lang w:val="en-US"/>
         </w:rPr>
         <w:t>Set Device Parameters</w:t>
       </w:r>
+      <w:bookmarkEnd w:id="11"/>
     </w:p>
     <w:p>
       <w:pPr>
@@ -4380,8 +5702,16 @@
               <w:rPr>
                 <w:lang w:val="en-US"/>
               </w:rPr>
-              <w:t>Old DevID</w:t>
-            </w:r>
+              <w:t xml:space="preserve">Old </w:t>
+            </w:r>
+            <w:proofErr w:type="spellStart"/>
+            <w:r>
+              <w:rPr>
+                <w:lang w:val="en-US"/>
+              </w:rPr>
+              <w:t>DevID</w:t>
+            </w:r>
+            <w:proofErr w:type="spellEnd"/>
           </w:p>
         </w:tc>
         <w:tc>
@@ -4398,8 +5728,16 @@
               <w:rPr>
                 <w:lang w:val="en-US"/>
               </w:rPr>
-              <w:t>New DevID</w:t>
-            </w:r>
+              <w:t xml:space="preserve">New </w:t>
+            </w:r>
+            <w:proofErr w:type="spellStart"/>
+            <w:r>
+              <w:rPr>
+                <w:lang w:val="en-US"/>
+              </w:rPr>
+              <w:t>DevID</w:t>
+            </w:r>
+            <w:proofErr w:type="spellEnd"/>
           </w:p>
         </w:tc>
         <w:tc>
@@ -4443,11 +5781,11 @@
         <w:tblLook w:val="04A0" w:firstRow="1" w:lastRow="0" w:firstColumn="1" w:lastColumn="0" w:noHBand="0" w:noVBand="1"/>
       </w:tblPr>
       <w:tblGrid>
-        <w:gridCol w:w="1826"/>
-        <w:gridCol w:w="1826"/>
-        <w:gridCol w:w="1826"/>
-        <w:gridCol w:w="1826"/>
-        <w:gridCol w:w="1826"/>
+        <w:gridCol w:w="1796"/>
+        <w:gridCol w:w="1799"/>
+        <w:gridCol w:w="1806"/>
+        <w:gridCol w:w="1806"/>
+        <w:gridCol w:w="1809"/>
       </w:tblGrid>
       <w:tr>
         <w:trPr>
@@ -4481,12 +5819,14 @@
                 <w:lang w:val="en-US"/>
               </w:rPr>
             </w:pPr>
+            <w:proofErr w:type="spellStart"/>
             <w:r>
               <w:rPr>
                 <w:lang w:val="en-US"/>
               </w:rPr>
               <w:t>DevID</w:t>
             </w:r>
+            <w:proofErr w:type="spellEnd"/>
           </w:p>
         </w:tc>
         <w:tc>
@@ -4603,12 +5943,14 @@
                 <w:lang w:val="en-US"/>
               </w:rPr>
             </w:pPr>
+            <w:proofErr w:type="spellStart"/>
             <w:r>
               <w:rPr>
                 <w:lang w:val="en-US"/>
               </w:rPr>
               <w:t>DevID</w:t>
             </w:r>
+            <w:proofErr w:type="spellEnd"/>
           </w:p>
         </w:tc>
         <w:tc>
@@ -4659,7 +6001,21 @@
         <w:rPr>
           <w:lang w:val="en-US"/>
         </w:rPr>
-        <w:t xml:space="preserve">Blink interval (ms) = </w:t>
+        <w:t>Blink interval (</w:t>
+      </w:r>
+      <w:proofErr w:type="spellStart"/>
+      <w:r>
+        <w:rPr>
+          <w:lang w:val="en-US"/>
+        </w:rPr>
+        <w:t>ms</w:t>
+      </w:r>
+      <w:proofErr w:type="spellEnd"/>
+      <w:r>
+        <w:rPr>
+          <w:lang w:val="en-US"/>
+        </w:rPr>
+        <w:t xml:space="preserve">) = </w:t>
       </w:r>
       <m:oMath>
         <m:r>
@@ -4729,12 +6085,14 @@
                 <w:lang w:val="en-US"/>
               </w:rPr>
             </w:pPr>
+            <w:proofErr w:type="spellStart"/>
             <w:r>
               <w:rPr>
                 <w:lang w:val="en-US"/>
               </w:rPr>
               <w:t>DevID</w:t>
             </w:r>
+            <w:proofErr w:type="spellEnd"/>
           </w:p>
         </w:tc>
         <w:tc>
@@ -4785,7 +6143,21 @@
         <w:rPr>
           <w:lang w:val="en-US"/>
         </w:rPr>
-        <w:t xml:space="preserve">Pulse duration (ms) = </w:t>
+        <w:t>Pulse duration (</w:t>
+      </w:r>
+      <w:proofErr w:type="spellStart"/>
+      <w:r>
+        <w:rPr>
+          <w:lang w:val="en-US"/>
+        </w:rPr>
+        <w:t>ms</w:t>
+      </w:r>
+      <w:proofErr w:type="spellEnd"/>
+      <w:r>
+        <w:rPr>
+          <w:lang w:val="en-US"/>
+        </w:rPr>
+        <w:t xml:space="preserve">) = </w:t>
       </w:r>
       <m:oMath>
         <m:r>
@@ -4861,12 +6233,14 @@
                 <w:lang w:val="en-US"/>
               </w:rPr>
             </w:pPr>
+            <w:proofErr w:type="spellStart"/>
             <w:r>
               <w:rPr>
                 <w:lang w:val="en-US"/>
               </w:rPr>
               <w:t>DevID</w:t>
             </w:r>
+            <w:proofErr w:type="spellEnd"/>
           </w:p>
         </w:tc>
         <w:tc>
@@ -4917,7 +6291,21 @@
         <w:rPr>
           <w:lang w:val="en-US"/>
         </w:rPr>
-        <w:t xml:space="preserve">Check interval (ms) = </w:t>
+        <w:t>Check interval (</w:t>
+      </w:r>
+      <w:proofErr w:type="spellStart"/>
+      <w:r>
+        <w:rPr>
+          <w:lang w:val="en-US"/>
+        </w:rPr>
+        <w:t>ms</w:t>
+      </w:r>
+      <w:proofErr w:type="spellEnd"/>
+      <w:r>
+        <w:rPr>
+          <w:lang w:val="en-US"/>
+        </w:rPr>
+        <w:t xml:space="preserve">) = </w:t>
       </w:r>
       <m:oMath>
         <m:r>
@@ -4940,7 +6328,6 @@
         <w:rPr>
           <w:lang w:val="en-US"/>
         </w:rPr>
-        <w:lastRenderedPageBreak/>
         <w:t>Post All EEPROM variables</w:t>
       </w:r>
     </w:p>
@@ -4951,13 +6338,13 @@
         <w:tblLook w:val="04A0" w:firstRow="1" w:lastRow="0" w:firstColumn="1" w:lastColumn="0" w:noHBand="0" w:noVBand="1"/>
       </w:tblPr>
       <w:tblGrid>
-        <w:gridCol w:w="1350"/>
-        <w:gridCol w:w="1350"/>
-        <w:gridCol w:w="1350"/>
-        <w:gridCol w:w="1350"/>
-        <w:gridCol w:w="1350"/>
-        <w:gridCol w:w="1350"/>
-        <w:gridCol w:w="1350"/>
+        <w:gridCol w:w="1283"/>
+        <w:gridCol w:w="1299"/>
+        <w:gridCol w:w="1292"/>
+        <w:gridCol w:w="1279"/>
+        <w:gridCol w:w="1279"/>
+        <w:gridCol w:w="1255"/>
+        <w:gridCol w:w="1329"/>
       </w:tblGrid>
       <w:tr>
         <w:trPr>
@@ -5009,12 +6396,14 @@
                 <w:lang w:val="en-US"/>
               </w:rPr>
             </w:pPr>
+            <w:proofErr w:type="spellStart"/>
             <w:r>
               <w:rPr>
                 <w:lang w:val="en-US"/>
               </w:rPr>
               <w:t>DevID</w:t>
             </w:r>
+            <w:proofErr w:type="spellEnd"/>
           </w:p>
         </w:tc>
         <w:tc>
@@ -5148,12 +6537,14 @@
                 <w:lang w:val="en-US"/>
               </w:rPr>
             </w:pPr>
+            <w:proofErr w:type="spellStart"/>
             <w:r>
               <w:rPr>
                 <w:lang w:val="en-US"/>
               </w:rPr>
               <w:t>DevID</w:t>
             </w:r>
+            <w:proofErr w:type="spellEnd"/>
           </w:p>
         </w:tc>
         <w:tc>
@@ -5194,9 +6585,17 @@
       <w:pPr>
         <w:pStyle w:val="Heading2"/>
       </w:pPr>
-      <w:r>
-        <w:t>EEPROM on Arduino</w:t>
-      </w:r>
+      <w:bookmarkStart w:id="12" w:name="_Toc505770849"/>
+      <w:r>
+        <w:lastRenderedPageBreak/>
+        <w:t xml:space="preserve">EEPROM on </w:t>
+      </w:r>
+      <w:proofErr w:type="spellStart"/>
+      <w:r>
+        <w:t>Arduino</w:t>
+      </w:r>
+      <w:bookmarkEnd w:id="12"/>
+      <w:proofErr w:type="spellEnd"/>
     </w:p>
     <w:tbl>
       <w:tblPr>
@@ -5205,32 +6604,44 @@
         <w:tblLook w:val="04A0" w:firstRow="1" w:lastRow="0" w:firstColumn="1" w:lastColumn="0" w:noHBand="0" w:noVBand="1"/>
       </w:tblPr>
       <w:tblGrid>
-        <w:gridCol w:w="1408"/>
-        <w:gridCol w:w="1408"/>
-        <w:gridCol w:w="1408"/>
+        <w:gridCol w:w="562"/>
+        <w:gridCol w:w="1837"/>
+        <w:gridCol w:w="1837"/>
       </w:tblGrid>
       <w:tr>
         <w:trPr>
-          <w:trHeight w:val="241"/>
+          <w:trHeight w:val="209"/>
         </w:trPr>
         <w:tc>
           <w:tcPr>
-            <w:tcW w:w="1408" w:type="dxa"/>
-          </w:tcPr>
-          <w:p>
-            <w:pPr>
-              <w:rPr>
-                <w:lang w:val="en-US"/>
-              </w:rPr>
-            </w:pPr>
-          </w:p>
-        </w:tc>
-        <w:tc>
-          <w:tcPr>
-            <w:tcW w:w="1408" w:type="dxa"/>
-          </w:tcPr>
-          <w:p>
-            <w:pPr>
+            <w:tcW w:w="562" w:type="dxa"/>
+            <w:tcBorders>
+              <w:top w:val="nil"/>
+              <w:left w:val="nil"/>
+            </w:tcBorders>
+          </w:tcPr>
+          <w:p>
+            <w:pPr>
+              <w:keepNext/>
+              <w:keepLines/>
+              <w:rPr>
+                <w:lang w:val="en-US"/>
+              </w:rPr>
+            </w:pPr>
+          </w:p>
+        </w:tc>
+        <w:tc>
+          <w:tcPr>
+            <w:tcW w:w="1837" w:type="dxa"/>
+            <w:tcBorders>
+              <w:top w:val="nil"/>
+              <w:bottom w:val="single" w:sz="4" w:space="0" w:color="auto"/>
+            </w:tcBorders>
+          </w:tcPr>
+          <w:p>
+            <w:pPr>
+              <w:keepNext/>
+              <w:keepLines/>
               <w:rPr>
                 <w:lang w:val="en-US"/>
               </w:rPr>
@@ -5245,10 +6656,17 @@
         </w:tc>
         <w:tc>
           <w:tcPr>
-            <w:tcW w:w="1408" w:type="dxa"/>
-          </w:tcPr>
-          <w:p>
-            <w:pPr>
+            <w:tcW w:w="1837" w:type="dxa"/>
+            <w:tcBorders>
+              <w:top w:val="nil"/>
+              <w:bottom w:val="single" w:sz="4" w:space="0" w:color="auto"/>
+              <w:right w:val="nil"/>
+            </w:tcBorders>
+          </w:tcPr>
+          <w:p>
+            <w:pPr>
+              <w:keepNext/>
+              <w:keepLines/>
               <w:rPr>
                 <w:lang w:val="en-US"/>
               </w:rPr>
@@ -5264,14 +6682,19 @@
       </w:tr>
       <w:tr>
         <w:trPr>
-          <w:trHeight w:val="228"/>
+          <w:trHeight w:val="198"/>
         </w:trPr>
         <w:tc>
           <w:tcPr>
-            <w:tcW w:w="1408" w:type="dxa"/>
-          </w:tcPr>
-          <w:p>
-            <w:pPr>
+            <w:tcW w:w="562" w:type="dxa"/>
+            <w:tcBorders>
+              <w:left w:val="nil"/>
+            </w:tcBorders>
+          </w:tcPr>
+          <w:p>
+            <w:pPr>
+              <w:keepNext/>
+              <w:keepLines/>
               <w:rPr>
                 <w:lang w:val="en-US"/>
               </w:rPr>
@@ -5286,22 +6709,29 @@
         </w:tc>
         <w:tc>
           <w:tcPr>
-            <w:tcW w:w="1408" w:type="dxa"/>
-          </w:tcPr>
-          <w:p>
-            <w:pPr>
-              <w:rPr>
-                <w:lang w:val="en-US"/>
-              </w:rPr>
-            </w:pPr>
-          </w:p>
-        </w:tc>
-        <w:tc>
-          <w:tcPr>
-            <w:tcW w:w="1408" w:type="dxa"/>
-          </w:tcPr>
-          <w:p>
-            <w:pPr>
+            <w:tcW w:w="1837" w:type="dxa"/>
+          </w:tcPr>
+          <w:p>
+            <w:pPr>
+              <w:keepNext/>
+              <w:keepLines/>
+              <w:rPr>
+                <w:lang w:val="en-US"/>
+              </w:rPr>
+            </w:pPr>
+          </w:p>
+        </w:tc>
+        <w:tc>
+          <w:tcPr>
+            <w:tcW w:w="1837" w:type="dxa"/>
+            <w:tcBorders>
+              <w:right w:val="nil"/>
+            </w:tcBorders>
+          </w:tcPr>
+          <w:p>
+            <w:pPr>
+              <w:keepNext/>
+              <w:keepLines/>
               <w:rPr>
                 <w:lang w:val="en-US"/>
               </w:rPr>
@@ -5311,14 +6741,19 @@
       </w:tr>
       <w:tr>
         <w:trPr>
-          <w:trHeight w:val="241"/>
+          <w:trHeight w:val="209"/>
         </w:trPr>
         <w:tc>
           <w:tcPr>
-            <w:tcW w:w="1408" w:type="dxa"/>
-          </w:tcPr>
-          <w:p>
-            <w:pPr>
+            <w:tcW w:w="562" w:type="dxa"/>
+            <w:tcBorders>
+              <w:left w:val="nil"/>
+            </w:tcBorders>
+          </w:tcPr>
+          <w:p>
+            <w:pPr>
+              <w:keepNext/>
+              <w:keepLines/>
               <w:rPr>
                 <w:lang w:val="en-US"/>
               </w:rPr>
@@ -5333,10 +6768,12 @@
         </w:tc>
         <w:tc>
           <w:tcPr>
-            <w:tcW w:w="1408" w:type="dxa"/>
-          </w:tcPr>
-          <w:p>
-            <w:pPr>
+            <w:tcW w:w="1837" w:type="dxa"/>
+          </w:tcPr>
+          <w:p>
+            <w:pPr>
+              <w:keepNext/>
+              <w:keepLines/>
               <w:rPr>
                 <w:lang w:val="en-US"/>
               </w:rPr>
@@ -5351,10 +6788,15 @@
         </w:tc>
         <w:tc>
           <w:tcPr>
-            <w:tcW w:w="1408" w:type="dxa"/>
-          </w:tcPr>
-          <w:p>
-            <w:pPr>
+            <w:tcW w:w="1837" w:type="dxa"/>
+            <w:tcBorders>
+              <w:right w:val="nil"/>
+            </w:tcBorders>
+          </w:tcPr>
+          <w:p>
+            <w:pPr>
+              <w:keepNext/>
+              <w:keepLines/>
               <w:rPr>
                 <w:lang w:val="en-US"/>
               </w:rPr>
@@ -5364,14 +6806,19 @@
       </w:tr>
       <w:tr>
         <w:trPr>
-          <w:trHeight w:val="228"/>
+          <w:trHeight w:val="198"/>
         </w:trPr>
         <w:tc>
           <w:tcPr>
-            <w:tcW w:w="1408" w:type="dxa"/>
-          </w:tcPr>
-          <w:p>
-            <w:pPr>
+            <w:tcW w:w="562" w:type="dxa"/>
+            <w:tcBorders>
+              <w:left w:val="nil"/>
+            </w:tcBorders>
+          </w:tcPr>
+          <w:p>
+            <w:pPr>
+              <w:keepNext/>
+              <w:keepLines/>
               <w:rPr>
                 <w:lang w:val="en-US"/>
               </w:rPr>
@@ -5386,10 +6833,12 @@
         </w:tc>
         <w:tc>
           <w:tcPr>
-            <w:tcW w:w="1408" w:type="dxa"/>
-          </w:tcPr>
-          <w:p>
-            <w:pPr>
+            <w:tcW w:w="1837" w:type="dxa"/>
+          </w:tcPr>
+          <w:p>
+            <w:pPr>
+              <w:keepNext/>
+              <w:keepLines/>
               <w:rPr>
                 <w:lang w:val="en-US"/>
               </w:rPr>
@@ -5404,10 +6853,15 @@
         </w:tc>
         <w:tc>
           <w:tcPr>
-            <w:tcW w:w="1408" w:type="dxa"/>
-          </w:tcPr>
-          <w:p>
-            <w:pPr>
+            <w:tcW w:w="1837" w:type="dxa"/>
+            <w:tcBorders>
+              <w:right w:val="nil"/>
+            </w:tcBorders>
+          </w:tcPr>
+          <w:p>
+            <w:pPr>
+              <w:keepNext/>
+              <w:keepLines/>
               <w:rPr>
                 <w:lang w:val="en-US"/>
               </w:rPr>
@@ -5417,14 +6871,19 @@
       </w:tr>
       <w:tr>
         <w:trPr>
-          <w:trHeight w:val="241"/>
+          <w:trHeight w:val="209"/>
         </w:trPr>
         <w:tc>
           <w:tcPr>
-            <w:tcW w:w="1408" w:type="dxa"/>
-          </w:tcPr>
-          <w:p>
-            <w:pPr>
+            <w:tcW w:w="562" w:type="dxa"/>
+            <w:tcBorders>
+              <w:left w:val="nil"/>
+            </w:tcBorders>
+          </w:tcPr>
+          <w:p>
+            <w:pPr>
+              <w:keepNext/>
+              <w:keepLines/>
               <w:rPr>
                 <w:lang w:val="en-US"/>
               </w:rPr>
@@ -5439,10 +6898,12 @@
         </w:tc>
         <w:tc>
           <w:tcPr>
-            <w:tcW w:w="1408" w:type="dxa"/>
-          </w:tcPr>
-          <w:p>
-            <w:pPr>
+            <w:tcW w:w="1837" w:type="dxa"/>
+          </w:tcPr>
+          <w:p>
+            <w:pPr>
+              <w:keepNext/>
+              <w:keepLines/>
               <w:rPr>
                 <w:lang w:val="en-US"/>
               </w:rPr>
@@ -5457,10 +6918,15 @@
         </w:tc>
         <w:tc>
           <w:tcPr>
-            <w:tcW w:w="1408" w:type="dxa"/>
-          </w:tcPr>
-          <w:p>
-            <w:pPr>
+            <w:tcW w:w="1837" w:type="dxa"/>
+            <w:tcBorders>
+              <w:right w:val="nil"/>
+            </w:tcBorders>
+          </w:tcPr>
+          <w:p>
+            <w:pPr>
+              <w:keepNext/>
+              <w:keepLines/>
               <w:rPr>
                 <w:lang w:val="en-US"/>
               </w:rPr>
@@ -5470,14 +6936,19 @@
       </w:tr>
       <w:tr>
         <w:trPr>
-          <w:trHeight w:val="241"/>
+          <w:trHeight w:val="209"/>
         </w:trPr>
         <w:tc>
           <w:tcPr>
-            <w:tcW w:w="1408" w:type="dxa"/>
-          </w:tcPr>
-          <w:p>
-            <w:pPr>
+            <w:tcW w:w="562" w:type="dxa"/>
+            <w:tcBorders>
+              <w:left w:val="nil"/>
+            </w:tcBorders>
+          </w:tcPr>
+          <w:p>
+            <w:pPr>
+              <w:keepNext/>
+              <w:keepLines/>
               <w:rPr>
                 <w:lang w:val="en-US"/>
               </w:rPr>
@@ -5492,10 +6963,12 @@
         </w:tc>
         <w:tc>
           <w:tcPr>
-            <w:tcW w:w="1408" w:type="dxa"/>
-          </w:tcPr>
-          <w:p>
-            <w:pPr>
+            <w:tcW w:w="1837" w:type="dxa"/>
+          </w:tcPr>
+          <w:p>
+            <w:pPr>
+              <w:keepNext/>
+              <w:keepLines/>
               <w:rPr>
                 <w:lang w:val="en-US"/>
               </w:rPr>
@@ -5510,10 +6983,15 @@
         </w:tc>
         <w:tc>
           <w:tcPr>
-            <w:tcW w:w="1408" w:type="dxa"/>
-          </w:tcPr>
-          <w:p>
-            <w:pPr>
+            <w:tcW w:w="1837" w:type="dxa"/>
+            <w:tcBorders>
+              <w:right w:val="nil"/>
+            </w:tcBorders>
+          </w:tcPr>
+          <w:p>
+            <w:pPr>
+              <w:keepNext/>
+              <w:keepLines/>
               <w:rPr>
                 <w:lang w:val="en-US"/>
               </w:rPr>
@@ -5523,14 +7001,19 @@
       </w:tr>
       <w:tr>
         <w:trPr>
-          <w:trHeight w:val="228"/>
+          <w:trHeight w:val="198"/>
         </w:trPr>
         <w:tc>
           <w:tcPr>
-            <w:tcW w:w="1408" w:type="dxa"/>
-          </w:tcPr>
-          <w:p>
-            <w:pPr>
+            <w:tcW w:w="562" w:type="dxa"/>
+            <w:tcBorders>
+              <w:left w:val="nil"/>
+            </w:tcBorders>
+          </w:tcPr>
+          <w:p>
+            <w:pPr>
+              <w:keepNext/>
+              <w:keepLines/>
               <w:rPr>
                 <w:lang w:val="en-US"/>
               </w:rPr>
@@ -5545,10 +7028,12 @@
         </w:tc>
         <w:tc>
           <w:tcPr>
-            <w:tcW w:w="1408" w:type="dxa"/>
-          </w:tcPr>
-          <w:p>
-            <w:pPr>
+            <w:tcW w:w="1837" w:type="dxa"/>
+          </w:tcPr>
+          <w:p>
+            <w:pPr>
+              <w:keepNext/>
+              <w:keepLines/>
               <w:rPr>
                 <w:lang w:val="en-US"/>
               </w:rPr>
@@ -5563,10 +7048,15 @@
         </w:tc>
         <w:tc>
           <w:tcPr>
-            <w:tcW w:w="1408" w:type="dxa"/>
-          </w:tcPr>
-          <w:p>
-            <w:pPr>
+            <w:tcW w:w="1837" w:type="dxa"/>
+            <w:tcBorders>
+              <w:right w:val="nil"/>
+            </w:tcBorders>
+          </w:tcPr>
+          <w:p>
+            <w:pPr>
+              <w:keepNext/>
+              <w:keepLines/>
               <w:rPr>
                 <w:lang w:val="en-US"/>
               </w:rPr>
@@ -5576,14 +7066,19 @@
       </w:tr>
       <w:tr>
         <w:trPr>
-          <w:trHeight w:val="241"/>
+          <w:trHeight w:val="209"/>
         </w:trPr>
         <w:tc>
           <w:tcPr>
-            <w:tcW w:w="1408" w:type="dxa"/>
-          </w:tcPr>
-          <w:p>
-            <w:pPr>
+            <w:tcW w:w="562" w:type="dxa"/>
+            <w:tcBorders>
+              <w:left w:val="nil"/>
+            </w:tcBorders>
+          </w:tcPr>
+          <w:p>
+            <w:pPr>
+              <w:keepNext/>
+              <w:keepLines/>
               <w:rPr>
                 <w:lang w:val="en-US"/>
               </w:rPr>
@@ -5598,10 +7093,12 @@
         </w:tc>
         <w:tc>
           <w:tcPr>
-            <w:tcW w:w="1408" w:type="dxa"/>
-          </w:tcPr>
-          <w:p>
-            <w:pPr>
+            <w:tcW w:w="1837" w:type="dxa"/>
+          </w:tcPr>
+          <w:p>
+            <w:pPr>
+              <w:keepNext/>
+              <w:keepLines/>
               <w:rPr>
                 <w:lang w:val="en-US"/>
               </w:rPr>
@@ -5616,27 +7113,39 @@
         </w:tc>
         <w:tc>
           <w:tcPr>
-            <w:tcW w:w="1408" w:type="dxa"/>
-          </w:tcPr>
-          <w:p>
-            <w:pPr>
-              <w:rPr>
-                <w:lang w:val="en-US"/>
-              </w:rPr>
-            </w:pPr>
+            <w:tcW w:w="1837" w:type="dxa"/>
+            <w:tcBorders>
+              <w:right w:val="nil"/>
+            </w:tcBorders>
+          </w:tcPr>
+          <w:p>
+            <w:pPr>
+              <w:keepNext/>
+              <w:keepLines/>
+              <w:rPr>
+                <w:lang w:val="en-US"/>
+              </w:rPr>
+            </w:pPr>
+            <w:bookmarkStart w:id="13" w:name="_GoBack"/>
+            <w:bookmarkEnd w:id="13"/>
           </w:p>
         </w:tc>
       </w:tr>
       <w:tr>
         <w:trPr>
-          <w:trHeight w:val="228"/>
+          <w:trHeight w:val="198"/>
         </w:trPr>
         <w:tc>
           <w:tcPr>
-            <w:tcW w:w="1408" w:type="dxa"/>
-          </w:tcPr>
-          <w:p>
-            <w:pPr>
+            <w:tcW w:w="562" w:type="dxa"/>
+            <w:tcBorders>
+              <w:left w:val="nil"/>
+            </w:tcBorders>
+          </w:tcPr>
+          <w:p>
+            <w:pPr>
+              <w:keepNext/>
+              <w:keepLines/>
               <w:rPr>
                 <w:lang w:val="en-US"/>
               </w:rPr>
@@ -5651,22 +7160,29 @@
         </w:tc>
         <w:tc>
           <w:tcPr>
-            <w:tcW w:w="1408" w:type="dxa"/>
-          </w:tcPr>
-          <w:p>
-            <w:pPr>
-              <w:rPr>
-                <w:lang w:val="en-US"/>
-              </w:rPr>
-            </w:pPr>
-          </w:p>
-        </w:tc>
-        <w:tc>
-          <w:tcPr>
-            <w:tcW w:w="1408" w:type="dxa"/>
-          </w:tcPr>
-          <w:p>
-            <w:pPr>
+            <w:tcW w:w="1837" w:type="dxa"/>
+          </w:tcPr>
+          <w:p>
+            <w:pPr>
+              <w:keepNext/>
+              <w:keepLines/>
+              <w:rPr>
+                <w:lang w:val="en-US"/>
+              </w:rPr>
+            </w:pPr>
+          </w:p>
+        </w:tc>
+        <w:tc>
+          <w:tcPr>
+            <w:tcW w:w="1837" w:type="dxa"/>
+            <w:tcBorders>
+              <w:right w:val="nil"/>
+            </w:tcBorders>
+          </w:tcPr>
+          <w:p>
+            <w:pPr>
+              <w:keepNext/>
+              <w:keepLines/>
               <w:rPr>
                 <w:lang w:val="en-US"/>
               </w:rPr>
@@ -5676,14 +7192,19 @@
       </w:tr>
       <w:tr>
         <w:trPr>
-          <w:trHeight w:val="241"/>
+          <w:trHeight w:val="209"/>
         </w:trPr>
         <w:tc>
           <w:tcPr>
-            <w:tcW w:w="1408" w:type="dxa"/>
-          </w:tcPr>
-          <w:p>
-            <w:pPr>
+            <w:tcW w:w="562" w:type="dxa"/>
+            <w:tcBorders>
+              <w:left w:val="nil"/>
+            </w:tcBorders>
+          </w:tcPr>
+          <w:p>
+            <w:pPr>
+              <w:keepNext/>
+              <w:keepLines/>
               <w:rPr>
                 <w:lang w:val="en-US"/>
               </w:rPr>
@@ -5698,22 +7219,29 @@
         </w:tc>
         <w:tc>
           <w:tcPr>
-            <w:tcW w:w="1408" w:type="dxa"/>
-          </w:tcPr>
-          <w:p>
-            <w:pPr>
-              <w:rPr>
-                <w:lang w:val="en-US"/>
-              </w:rPr>
-            </w:pPr>
-          </w:p>
-        </w:tc>
-        <w:tc>
-          <w:tcPr>
-            <w:tcW w:w="1408" w:type="dxa"/>
-          </w:tcPr>
-          <w:p>
-            <w:pPr>
+            <w:tcW w:w="1837" w:type="dxa"/>
+          </w:tcPr>
+          <w:p>
+            <w:pPr>
+              <w:keepNext/>
+              <w:keepLines/>
+              <w:rPr>
+                <w:lang w:val="en-US"/>
+              </w:rPr>
+            </w:pPr>
+          </w:p>
+        </w:tc>
+        <w:tc>
+          <w:tcPr>
+            <w:tcW w:w="1837" w:type="dxa"/>
+            <w:tcBorders>
+              <w:right w:val="nil"/>
+            </w:tcBorders>
+          </w:tcPr>
+          <w:p>
+            <w:pPr>
+              <w:keepNext/>
+              <w:keepLines/>
               <w:rPr>
                 <w:lang w:val="en-US"/>
               </w:rPr>
@@ -5723,14 +7251,19 @@
       </w:tr>
       <w:tr>
         <w:trPr>
-          <w:trHeight w:val="228"/>
+          <w:trHeight w:val="198"/>
         </w:trPr>
         <w:tc>
           <w:tcPr>
-            <w:tcW w:w="1408" w:type="dxa"/>
-          </w:tcPr>
-          <w:p>
-            <w:pPr>
+            <w:tcW w:w="562" w:type="dxa"/>
+            <w:tcBorders>
+              <w:left w:val="nil"/>
+            </w:tcBorders>
+          </w:tcPr>
+          <w:p>
+            <w:pPr>
+              <w:keepNext/>
+              <w:keepLines/>
               <w:rPr>
                 <w:lang w:val="en-US"/>
               </w:rPr>
@@ -5745,22 +7278,29 @@
         </w:tc>
         <w:tc>
           <w:tcPr>
-            <w:tcW w:w="1408" w:type="dxa"/>
-          </w:tcPr>
-          <w:p>
-            <w:pPr>
-              <w:rPr>
-                <w:lang w:val="en-US"/>
-              </w:rPr>
-            </w:pPr>
-          </w:p>
-        </w:tc>
-        <w:tc>
-          <w:tcPr>
-            <w:tcW w:w="1408" w:type="dxa"/>
-          </w:tcPr>
-          <w:p>
-            <w:pPr>
+            <w:tcW w:w="1837" w:type="dxa"/>
+          </w:tcPr>
+          <w:p>
+            <w:pPr>
+              <w:keepNext/>
+              <w:keepLines/>
+              <w:rPr>
+                <w:lang w:val="en-US"/>
+              </w:rPr>
+            </w:pPr>
+          </w:p>
+        </w:tc>
+        <w:tc>
+          <w:tcPr>
+            <w:tcW w:w="1837" w:type="dxa"/>
+            <w:tcBorders>
+              <w:right w:val="nil"/>
+            </w:tcBorders>
+          </w:tcPr>
+          <w:p>
+            <w:pPr>
+              <w:keepNext/>
+              <w:keepLines/>
               <w:rPr>
                 <w:lang w:val="en-US"/>
               </w:rPr>
@@ -5770,14 +7310,19 @@
       </w:tr>
       <w:tr>
         <w:trPr>
-          <w:trHeight w:val="241"/>
+          <w:trHeight w:val="209"/>
         </w:trPr>
         <w:tc>
           <w:tcPr>
-            <w:tcW w:w="1408" w:type="dxa"/>
-          </w:tcPr>
-          <w:p>
-            <w:pPr>
+            <w:tcW w:w="562" w:type="dxa"/>
+            <w:tcBorders>
+              <w:left w:val="nil"/>
+            </w:tcBorders>
+          </w:tcPr>
+          <w:p>
+            <w:pPr>
+              <w:keepNext/>
+              <w:keepLines/>
               <w:rPr>
                 <w:lang w:val="en-US"/>
               </w:rPr>
@@ -5792,22 +7337,29 @@
         </w:tc>
         <w:tc>
           <w:tcPr>
-            <w:tcW w:w="1408" w:type="dxa"/>
-          </w:tcPr>
-          <w:p>
-            <w:pPr>
-              <w:rPr>
-                <w:lang w:val="en-US"/>
-              </w:rPr>
-            </w:pPr>
-          </w:p>
-        </w:tc>
-        <w:tc>
-          <w:tcPr>
-            <w:tcW w:w="1408" w:type="dxa"/>
-          </w:tcPr>
-          <w:p>
-            <w:pPr>
+            <w:tcW w:w="1837" w:type="dxa"/>
+          </w:tcPr>
+          <w:p>
+            <w:pPr>
+              <w:keepNext/>
+              <w:keepLines/>
+              <w:rPr>
+                <w:lang w:val="en-US"/>
+              </w:rPr>
+            </w:pPr>
+          </w:p>
+        </w:tc>
+        <w:tc>
+          <w:tcPr>
+            <w:tcW w:w="1837" w:type="dxa"/>
+            <w:tcBorders>
+              <w:right w:val="nil"/>
+            </w:tcBorders>
+          </w:tcPr>
+          <w:p>
+            <w:pPr>
+              <w:keepNext/>
+              <w:keepLines/>
               <w:rPr>
                 <w:lang w:val="en-US"/>
               </w:rPr>
@@ -5817,14 +7369,19 @@
       </w:tr>
       <w:tr>
         <w:trPr>
-          <w:trHeight w:val="228"/>
+          <w:trHeight w:val="198"/>
         </w:trPr>
         <w:tc>
           <w:tcPr>
-            <w:tcW w:w="1408" w:type="dxa"/>
-          </w:tcPr>
-          <w:p>
-            <w:pPr>
+            <w:tcW w:w="562" w:type="dxa"/>
+            <w:tcBorders>
+              <w:left w:val="nil"/>
+            </w:tcBorders>
+          </w:tcPr>
+          <w:p>
+            <w:pPr>
+              <w:keepNext/>
+              <w:keepLines/>
               <w:rPr>
                 <w:lang w:val="en-US"/>
               </w:rPr>
@@ -5839,22 +7396,29 @@
         </w:tc>
         <w:tc>
           <w:tcPr>
-            <w:tcW w:w="1408" w:type="dxa"/>
-          </w:tcPr>
-          <w:p>
-            <w:pPr>
-              <w:rPr>
-                <w:lang w:val="en-US"/>
-              </w:rPr>
-            </w:pPr>
-          </w:p>
-        </w:tc>
-        <w:tc>
-          <w:tcPr>
-            <w:tcW w:w="1408" w:type="dxa"/>
-          </w:tcPr>
-          <w:p>
-            <w:pPr>
+            <w:tcW w:w="1837" w:type="dxa"/>
+          </w:tcPr>
+          <w:p>
+            <w:pPr>
+              <w:keepNext/>
+              <w:keepLines/>
+              <w:rPr>
+                <w:lang w:val="en-US"/>
+              </w:rPr>
+            </w:pPr>
+          </w:p>
+        </w:tc>
+        <w:tc>
+          <w:tcPr>
+            <w:tcW w:w="1837" w:type="dxa"/>
+            <w:tcBorders>
+              <w:right w:val="nil"/>
+            </w:tcBorders>
+          </w:tcPr>
+          <w:p>
+            <w:pPr>
+              <w:keepNext/>
+              <w:keepLines/>
               <w:rPr>
                 <w:lang w:val="en-US"/>
               </w:rPr>
@@ -5864,14 +7428,19 @@
       </w:tr>
       <w:tr>
         <w:trPr>
-          <w:trHeight w:val="241"/>
+          <w:trHeight w:val="209"/>
         </w:trPr>
         <w:tc>
           <w:tcPr>
-            <w:tcW w:w="1408" w:type="dxa"/>
-          </w:tcPr>
-          <w:p>
-            <w:pPr>
+            <w:tcW w:w="562" w:type="dxa"/>
+            <w:tcBorders>
+              <w:left w:val="nil"/>
+            </w:tcBorders>
+          </w:tcPr>
+          <w:p>
+            <w:pPr>
+              <w:keepNext/>
+              <w:keepLines/>
               <w:rPr>
                 <w:lang w:val="en-US"/>
               </w:rPr>
@@ -5886,22 +7455,29 @@
         </w:tc>
         <w:tc>
           <w:tcPr>
-            <w:tcW w:w="1408" w:type="dxa"/>
-          </w:tcPr>
-          <w:p>
-            <w:pPr>
-              <w:rPr>
-                <w:lang w:val="en-US"/>
-              </w:rPr>
-            </w:pPr>
-          </w:p>
-        </w:tc>
-        <w:tc>
-          <w:tcPr>
-            <w:tcW w:w="1408" w:type="dxa"/>
-          </w:tcPr>
-          <w:p>
-            <w:pPr>
+            <w:tcW w:w="1837" w:type="dxa"/>
+          </w:tcPr>
+          <w:p>
+            <w:pPr>
+              <w:keepNext/>
+              <w:keepLines/>
+              <w:rPr>
+                <w:lang w:val="en-US"/>
+              </w:rPr>
+            </w:pPr>
+          </w:p>
+        </w:tc>
+        <w:tc>
+          <w:tcPr>
+            <w:tcW w:w="1837" w:type="dxa"/>
+            <w:tcBorders>
+              <w:right w:val="nil"/>
+            </w:tcBorders>
+          </w:tcPr>
+          <w:p>
+            <w:pPr>
+              <w:keepNext/>
+              <w:keepLines/>
               <w:rPr>
                 <w:lang w:val="en-US"/>
               </w:rPr>
@@ -5911,14 +7487,19 @@
       </w:tr>
       <w:tr>
         <w:trPr>
-          <w:trHeight w:val="228"/>
+          <w:trHeight w:val="198"/>
         </w:trPr>
         <w:tc>
           <w:tcPr>
-            <w:tcW w:w="1408" w:type="dxa"/>
-          </w:tcPr>
-          <w:p>
-            <w:pPr>
+            <w:tcW w:w="562" w:type="dxa"/>
+            <w:tcBorders>
+              <w:left w:val="nil"/>
+            </w:tcBorders>
+          </w:tcPr>
+          <w:p>
+            <w:pPr>
+              <w:keepNext/>
+              <w:keepLines/>
               <w:rPr>
                 <w:lang w:val="en-US"/>
               </w:rPr>
@@ -5933,22 +7514,29 @@
         </w:tc>
         <w:tc>
           <w:tcPr>
-            <w:tcW w:w="1408" w:type="dxa"/>
-          </w:tcPr>
-          <w:p>
-            <w:pPr>
-              <w:rPr>
-                <w:lang w:val="en-US"/>
-              </w:rPr>
-            </w:pPr>
-          </w:p>
-        </w:tc>
-        <w:tc>
-          <w:tcPr>
-            <w:tcW w:w="1408" w:type="dxa"/>
-          </w:tcPr>
-          <w:p>
-            <w:pPr>
+            <w:tcW w:w="1837" w:type="dxa"/>
+          </w:tcPr>
+          <w:p>
+            <w:pPr>
+              <w:keepNext/>
+              <w:keepLines/>
+              <w:rPr>
+                <w:lang w:val="en-US"/>
+              </w:rPr>
+            </w:pPr>
+          </w:p>
+        </w:tc>
+        <w:tc>
+          <w:tcPr>
+            <w:tcW w:w="1837" w:type="dxa"/>
+            <w:tcBorders>
+              <w:right w:val="nil"/>
+            </w:tcBorders>
+          </w:tcPr>
+          <w:p>
+            <w:pPr>
+              <w:keepNext/>
+              <w:keepLines/>
               <w:rPr>
                 <w:lang w:val="en-US"/>
               </w:rPr>
@@ -5958,14 +7546,19 @@
       </w:tr>
       <w:tr>
         <w:trPr>
-          <w:trHeight w:val="241"/>
+          <w:trHeight w:val="209"/>
         </w:trPr>
         <w:tc>
           <w:tcPr>
-            <w:tcW w:w="1408" w:type="dxa"/>
-          </w:tcPr>
-          <w:p>
-            <w:pPr>
+            <w:tcW w:w="562" w:type="dxa"/>
+            <w:tcBorders>
+              <w:left w:val="nil"/>
+            </w:tcBorders>
+          </w:tcPr>
+          <w:p>
+            <w:pPr>
+              <w:keepNext/>
+              <w:keepLines/>
               <w:rPr>
                 <w:lang w:val="en-US"/>
               </w:rPr>
@@ -5980,22 +7573,29 @@
         </w:tc>
         <w:tc>
           <w:tcPr>
-            <w:tcW w:w="1408" w:type="dxa"/>
-          </w:tcPr>
-          <w:p>
-            <w:pPr>
-              <w:rPr>
-                <w:lang w:val="en-US"/>
-              </w:rPr>
-            </w:pPr>
-          </w:p>
-        </w:tc>
-        <w:tc>
-          <w:tcPr>
-            <w:tcW w:w="1408" w:type="dxa"/>
-          </w:tcPr>
-          <w:p>
-            <w:pPr>
+            <w:tcW w:w="1837" w:type="dxa"/>
+          </w:tcPr>
+          <w:p>
+            <w:pPr>
+              <w:keepNext/>
+              <w:keepLines/>
+              <w:rPr>
+                <w:lang w:val="en-US"/>
+              </w:rPr>
+            </w:pPr>
+          </w:p>
+        </w:tc>
+        <w:tc>
+          <w:tcPr>
+            <w:tcW w:w="1837" w:type="dxa"/>
+            <w:tcBorders>
+              <w:right w:val="nil"/>
+            </w:tcBorders>
+          </w:tcPr>
+          <w:p>
+            <w:pPr>
+              <w:keepNext/>
+              <w:keepLines/>
               <w:rPr>
                 <w:lang w:val="en-US"/>
               </w:rPr>
@@ -6005,14 +7605,20 @@
       </w:tr>
       <w:tr>
         <w:trPr>
-          <w:trHeight w:val="228"/>
+          <w:trHeight w:val="198"/>
         </w:trPr>
         <w:tc>
           <w:tcPr>
-            <w:tcW w:w="1408" w:type="dxa"/>
-          </w:tcPr>
-          <w:p>
-            <w:pPr>
+            <w:tcW w:w="562" w:type="dxa"/>
+            <w:tcBorders>
+              <w:left w:val="nil"/>
+              <w:bottom w:val="nil"/>
+            </w:tcBorders>
+          </w:tcPr>
+          <w:p>
+            <w:pPr>
+              <w:keepNext/>
+              <w:keepLines/>
               <w:rPr>
                 <w:lang w:val="en-US"/>
               </w:rPr>
@@ -6027,22 +7633,33 @@
         </w:tc>
         <w:tc>
           <w:tcPr>
-            <w:tcW w:w="1408" w:type="dxa"/>
-          </w:tcPr>
-          <w:p>
-            <w:pPr>
-              <w:rPr>
-                <w:lang w:val="en-US"/>
-              </w:rPr>
-            </w:pPr>
-          </w:p>
-        </w:tc>
-        <w:tc>
-          <w:tcPr>
-            <w:tcW w:w="1408" w:type="dxa"/>
-          </w:tcPr>
-          <w:p>
-            <w:pPr>
+            <w:tcW w:w="1837" w:type="dxa"/>
+            <w:tcBorders>
+              <w:bottom w:val="nil"/>
+            </w:tcBorders>
+          </w:tcPr>
+          <w:p>
+            <w:pPr>
+              <w:keepNext/>
+              <w:keepLines/>
+              <w:rPr>
+                <w:lang w:val="en-US"/>
+              </w:rPr>
+            </w:pPr>
+          </w:p>
+        </w:tc>
+        <w:tc>
+          <w:tcPr>
+            <w:tcW w:w="1837" w:type="dxa"/>
+            <w:tcBorders>
+              <w:bottom w:val="nil"/>
+              <w:right w:val="nil"/>
+            </w:tcBorders>
+          </w:tcPr>
+          <w:p>
+            <w:pPr>
+              <w:keepNext/>
+              <w:keepLines/>
               <w:rPr>
                 <w:lang w:val="en-US"/>
               </w:rPr>
@@ -6066,7 +7683,7 @@
       </w:pPr>
     </w:p>
     <w:sectPr>
-      <w:pgSz w:w="16838" w:h="11906" w:orient="landscape"/>
+      <w:pgSz w:w="11906" w:h="16838"/>
       <w:pgMar w:top="1440" w:right="1440" w:bottom="1440" w:left="1440" w:header="708" w:footer="708" w:gutter="0"/>
       <w:cols w:space="708"/>
       <w:docGrid w:linePitch="360"/>
@@ -6651,6 +8268,120 @@
       <w:szCs w:val="18"/>
     </w:rPr>
   </w:style>
+  <w:style w:type="paragraph" w:styleId="Title">
+    <w:name w:val="Title"/>
+    <w:basedOn w:val="Normal"/>
+    <w:next w:val="Normal"/>
+    <w:link w:val="TitleChar"/>
+    <w:uiPriority w:val="10"/>
+    <w:qFormat/>
+    <w:rsid w:val="005B5DA0"/>
+    <w:pPr>
+      <w:spacing w:after="0" w:line="240" w:lineRule="auto"/>
+      <w:contextualSpacing/>
+    </w:pPr>
+    <w:rPr>
+      <w:rFonts w:asciiTheme="majorHAnsi" w:eastAsiaTheme="majorEastAsia" w:hAnsiTheme="majorHAnsi" w:cstheme="majorBidi"/>
+      <w:spacing w:val="-10"/>
+      <w:kern w:val="28"/>
+      <w:sz w:val="56"/>
+      <w:szCs w:val="56"/>
+    </w:rPr>
+  </w:style>
+  <w:style w:type="character" w:customStyle="1" w:styleId="TitleChar">
+    <w:name w:val="Title Char"/>
+    <w:basedOn w:val="DefaultParagraphFont"/>
+    <w:link w:val="Title"/>
+    <w:uiPriority w:val="10"/>
+    <w:rsid w:val="005B5DA0"/>
+    <w:rPr>
+      <w:rFonts w:asciiTheme="majorHAnsi" w:eastAsiaTheme="majorEastAsia" w:hAnsiTheme="majorHAnsi" w:cstheme="majorBidi"/>
+      <w:spacing w:val="-10"/>
+      <w:kern w:val="28"/>
+      <w:sz w:val="56"/>
+      <w:szCs w:val="56"/>
+    </w:rPr>
+  </w:style>
+  <w:style w:type="paragraph" w:styleId="Subtitle">
+    <w:name w:val="Subtitle"/>
+    <w:basedOn w:val="Normal"/>
+    <w:next w:val="Normal"/>
+    <w:link w:val="SubtitleChar"/>
+    <w:uiPriority w:val="11"/>
+    <w:qFormat/>
+    <w:rsid w:val="005B5DA0"/>
+    <w:pPr>
+      <w:numPr>
+        <w:ilvl w:val="1"/>
+      </w:numPr>
+    </w:pPr>
+    <w:rPr>
+      <w:rFonts w:eastAsiaTheme="minorEastAsia"/>
+      <w:color w:val="5A5A5A" w:themeColor="text1" w:themeTint="A5"/>
+      <w:spacing w:val="15"/>
+    </w:rPr>
+  </w:style>
+  <w:style w:type="character" w:customStyle="1" w:styleId="SubtitleChar">
+    <w:name w:val="Subtitle Char"/>
+    <w:basedOn w:val="DefaultParagraphFont"/>
+    <w:link w:val="Subtitle"/>
+    <w:uiPriority w:val="11"/>
+    <w:rsid w:val="005B5DA0"/>
+    <w:rPr>
+      <w:rFonts w:eastAsiaTheme="minorEastAsia"/>
+      <w:color w:val="5A5A5A" w:themeColor="text1" w:themeTint="A5"/>
+      <w:spacing w:val="15"/>
+    </w:rPr>
+  </w:style>
+  <w:style w:type="paragraph" w:styleId="TOC2">
+    <w:name w:val="toc 2"/>
+    <w:basedOn w:val="Normal"/>
+    <w:next w:val="Normal"/>
+    <w:autoRedefine/>
+    <w:uiPriority w:val="39"/>
+    <w:unhideWhenUsed/>
+    <w:rsid w:val="005B5DA0"/>
+    <w:pPr>
+      <w:spacing w:after="100"/>
+      <w:ind w:left="220"/>
+    </w:pPr>
+  </w:style>
+  <w:style w:type="paragraph" w:styleId="TOC1">
+    <w:name w:val="toc 1"/>
+    <w:basedOn w:val="Normal"/>
+    <w:next w:val="Normal"/>
+    <w:autoRedefine/>
+    <w:uiPriority w:val="39"/>
+    <w:unhideWhenUsed/>
+    <w:rsid w:val="005B5DA0"/>
+    <w:pPr>
+      <w:spacing w:after="100"/>
+    </w:pPr>
+  </w:style>
+  <w:style w:type="paragraph" w:styleId="TOC3">
+    <w:name w:val="toc 3"/>
+    <w:basedOn w:val="Normal"/>
+    <w:next w:val="Normal"/>
+    <w:autoRedefine/>
+    <w:uiPriority w:val="39"/>
+    <w:unhideWhenUsed/>
+    <w:rsid w:val="005B5DA0"/>
+    <w:pPr>
+      <w:spacing w:after="100"/>
+      <w:ind w:left="440"/>
+    </w:pPr>
+  </w:style>
+  <w:style w:type="character" w:styleId="Hyperlink">
+    <w:name w:val="Hyperlink"/>
+    <w:basedOn w:val="DefaultParagraphFont"/>
+    <w:uiPriority w:val="99"/>
+    <w:unhideWhenUsed/>
+    <w:rsid w:val="005B5DA0"/>
+    <w:rPr>
+      <w:color w:val="0563C1" w:themeColor="hyperlink"/>
+      <w:u w:val="single"/>
+    </w:rPr>
+  </w:style>
 </w:styles>
 </file>
 
@@ -6920,7 +8651,7 @@
 </file>
 
 <file path=customXml/itemProps1.xml><?xml version="1.0" encoding="utf-8"?>
-<ds:datastoreItem xmlns:ds="http://schemas.openxmlformats.org/officeDocument/2006/customXml" ds:itemID="{392524F6-D3D3-4FF7-B157-DEC83D671947}">
+<ds:datastoreItem xmlns:ds="http://schemas.openxmlformats.org/officeDocument/2006/customXml" ds:itemID="{0FB58B8B-B0A2-449C-9960-0AFE6340F279}">
   <ds:schemaRefs>
     <ds:schemaRef ds:uri="http://schemas.openxmlformats.org/officeDocument/2006/bibliography"/>
   </ds:schemaRefs>

</xml_diff>